<commit_message>
facade design pattern description
</commit_message>
<xml_diff>
--- a/Section13 Facad Design Pattern/Section13 Facad Design Pattern.docx
+++ b/Section13 Facad Design Pattern/Section13 Facad Design Pattern.docx
@@ -173,8 +173,8 @@
         </w:rPr>
         <w:drawing>
           <wp:inline distT="0" distB="0" distL="0" distR="0" wp14:anchorId="2185C014" wp14:editId="2C1109D4">
-            <wp:extent cx="5943600" cy="3290570"/>
-            <wp:effectExtent l="0" t="0" r="0" b="5080"/>
+            <wp:extent cx="5943600" cy="4183380"/>
+            <wp:effectExtent l="0" t="0" r="0" b="7620"/>
             <wp:docPr id="1" name="Picture 1"/>
             <wp:cNvGraphicFramePr>
               <a:graphicFrameLocks xmlns:a="http://schemas.openxmlformats.org/drawingml/2006/main" noChangeAspect="1"/>
@@ -195,7 +195,7 @@
                   <pic:spPr>
                     <a:xfrm>
                       <a:off x="0" y="0"/>
-                      <a:ext cx="5943600" cy="3290570"/>
+                      <a:ext cx="5943600" cy="4183380"/>
                     </a:xfrm>
                     <a:prstGeom prst="rect">
                       <a:avLst/>
@@ -331,33 +331,8 @@
           <w:bCs/>
         </w:rPr>
       </w:pPr>
-    </w:p>
-    <w:p>
-      <w:pPr>
-        <w:rPr>
-          <w:rFonts w:asciiTheme="minorBidi" w:hAnsiTheme="minorBidi"/>
-          <w:b/>
-          <w:bCs/>
-        </w:rPr>
-      </w:pPr>
-    </w:p>
-    <w:p>
-      <w:pPr>
-        <w:rPr>
-          <w:rFonts w:asciiTheme="minorBidi" w:hAnsiTheme="minorBidi"/>
-          <w:b/>
-          <w:bCs/>
-        </w:rPr>
-      </w:pPr>
-    </w:p>
-    <w:p>
-      <w:pPr>
-        <w:rPr>
-          <w:rFonts w:asciiTheme="minorBidi" w:hAnsiTheme="minorBidi"/>
-          <w:b/>
-          <w:bCs/>
-        </w:rPr>
-      </w:pPr>
+      <w:bookmarkStart w:id="0" w:name="_GoBack"/>
+      <w:bookmarkEnd w:id="0"/>
       <w:r>
         <w:rPr>
           <w:rFonts w:asciiTheme="minorBidi" w:hAnsiTheme="minorBidi"/>
@@ -413,6 +388,9 @@
     </w:p>
     <w:p>
       <w:pPr>
+        <w:pBdr>
+          <w:bottom w:val="double" w:sz="6" w:space="1" w:color="auto"/>
+        </w:pBdr>
         <w:rPr>
           <w:rFonts w:asciiTheme="minorBidi" w:hAnsiTheme="minorBidi"/>
           <w:b/>
@@ -481,233 +459,3020 @@
           <w:bCs/>
         </w:rPr>
       </w:pPr>
-      <w:bookmarkStart w:id="0" w:name="_GoBack"/>
-      <w:bookmarkEnd w:id="0"/>
-    </w:p>
-    <w:p>
-      <w:pPr>
-        <w:rPr>
-          <w:rFonts w:asciiTheme="minorBidi" w:hAnsiTheme="minorBidi"/>
-          <w:b/>
-          <w:bCs/>
-        </w:rPr>
-      </w:pPr>
-    </w:p>
-    <w:p>
-      <w:pPr>
-        <w:rPr>
-          <w:rFonts w:asciiTheme="minorBidi" w:hAnsiTheme="minorBidi"/>
-          <w:b/>
-          <w:bCs/>
-        </w:rPr>
-      </w:pPr>
-    </w:p>
-    <w:p>
-      <w:pPr>
-        <w:rPr>
-          <w:rFonts w:asciiTheme="minorBidi" w:hAnsiTheme="minorBidi"/>
-          <w:b/>
-          <w:bCs/>
-        </w:rPr>
-      </w:pPr>
-    </w:p>
-    <w:p>
-      <w:pPr>
-        <w:rPr>
-          <w:rFonts w:asciiTheme="minorBidi" w:hAnsiTheme="minorBidi"/>
-          <w:b/>
-          <w:bCs/>
-        </w:rPr>
-      </w:pPr>
-    </w:p>
-    <w:p>
-      <w:pPr>
-        <w:rPr>
-          <w:rFonts w:asciiTheme="minorBidi" w:hAnsiTheme="minorBidi"/>
-          <w:b/>
-          <w:bCs/>
-        </w:rPr>
-      </w:pPr>
-    </w:p>
-    <w:p>
-      <w:pPr>
-        <w:rPr>
-          <w:rFonts w:asciiTheme="minorBidi" w:hAnsiTheme="minorBidi"/>
-          <w:b/>
-          <w:bCs/>
-        </w:rPr>
-      </w:pPr>
-    </w:p>
-    <w:p>
-      <w:pPr>
-        <w:rPr>
-          <w:rFonts w:asciiTheme="minorBidi" w:hAnsiTheme="minorBidi"/>
-          <w:b/>
-          <w:bCs/>
-        </w:rPr>
-      </w:pPr>
-    </w:p>
-    <w:p>
-      <w:pPr>
-        <w:rPr>
-          <w:rFonts w:asciiTheme="minorBidi" w:hAnsiTheme="minorBidi"/>
-          <w:b/>
-          <w:bCs/>
-        </w:rPr>
-      </w:pPr>
-    </w:p>
-    <w:p>
-      <w:pPr>
-        <w:rPr>
-          <w:rFonts w:asciiTheme="minorBidi" w:hAnsiTheme="minorBidi"/>
-          <w:b/>
-          <w:bCs/>
-        </w:rPr>
-      </w:pPr>
-    </w:p>
-    <w:p>
-      <w:pPr>
-        <w:rPr>
-          <w:rFonts w:asciiTheme="minorBidi" w:hAnsiTheme="minorBidi"/>
-          <w:b/>
-          <w:bCs/>
-        </w:rPr>
-      </w:pPr>
-    </w:p>
-    <w:p>
-      <w:pPr>
-        <w:rPr>
-          <w:rFonts w:asciiTheme="minorBidi" w:hAnsiTheme="minorBidi"/>
-          <w:b/>
-          <w:bCs/>
-        </w:rPr>
-      </w:pPr>
-    </w:p>
-    <w:p>
-      <w:pPr>
-        <w:rPr>
-          <w:rFonts w:asciiTheme="minorBidi" w:hAnsiTheme="minorBidi"/>
-          <w:b/>
-          <w:bCs/>
-        </w:rPr>
-      </w:pPr>
-    </w:p>
-    <w:p>
-      <w:pPr>
-        <w:rPr>
-          <w:rFonts w:asciiTheme="minorBidi" w:hAnsiTheme="minorBidi"/>
-          <w:b/>
-          <w:bCs/>
-        </w:rPr>
-      </w:pPr>
-    </w:p>
-    <w:p>
-      <w:pPr>
-        <w:rPr>
-          <w:rFonts w:asciiTheme="minorBidi" w:hAnsiTheme="minorBidi"/>
-          <w:b/>
-          <w:bCs/>
-        </w:rPr>
-      </w:pPr>
-    </w:p>
-    <w:p>
-      <w:pPr>
-        <w:rPr>
-          <w:rFonts w:asciiTheme="minorBidi" w:hAnsiTheme="minorBidi"/>
-          <w:b/>
-          <w:bCs/>
-        </w:rPr>
-      </w:pPr>
-    </w:p>
-    <w:p>
-      <w:pPr>
-        <w:rPr>
-          <w:rFonts w:asciiTheme="minorBidi" w:hAnsiTheme="minorBidi"/>
-          <w:b/>
-          <w:bCs/>
-        </w:rPr>
-      </w:pPr>
-    </w:p>
-    <w:p>
-      <w:pPr>
-        <w:rPr>
-          <w:rFonts w:asciiTheme="minorBidi" w:hAnsiTheme="minorBidi"/>
-          <w:b/>
-          <w:bCs/>
-        </w:rPr>
-      </w:pPr>
-    </w:p>
-    <w:p>
-      <w:pPr>
-        <w:rPr>
-          <w:rFonts w:asciiTheme="minorBidi" w:hAnsiTheme="minorBidi"/>
-          <w:b/>
-          <w:bCs/>
-        </w:rPr>
-      </w:pPr>
-    </w:p>
-    <w:p>
-      <w:pPr>
-        <w:rPr>
-          <w:rFonts w:asciiTheme="minorBidi" w:hAnsiTheme="minorBidi"/>
-          <w:b/>
-          <w:bCs/>
-        </w:rPr>
-      </w:pPr>
-    </w:p>
-    <w:p>
-      <w:pPr>
-        <w:rPr>
-          <w:rFonts w:asciiTheme="minorBidi" w:hAnsiTheme="minorBidi"/>
-          <w:b/>
-          <w:bCs/>
-        </w:rPr>
-      </w:pPr>
-    </w:p>
-    <w:p>
-      <w:pPr>
-        <w:rPr>
-          <w:rFonts w:asciiTheme="minorBidi" w:hAnsiTheme="minorBidi"/>
-          <w:b/>
-          <w:bCs/>
-        </w:rPr>
-      </w:pPr>
-    </w:p>
-    <w:p>
-      <w:pPr>
-        <w:rPr>
-          <w:rFonts w:asciiTheme="minorBidi" w:hAnsiTheme="minorBidi"/>
-          <w:b/>
-          <w:bCs/>
-        </w:rPr>
-      </w:pPr>
-    </w:p>
-    <w:p>
-      <w:pPr>
-        <w:rPr>
-          <w:rFonts w:asciiTheme="minorBidi" w:hAnsiTheme="minorBidi"/>
-          <w:b/>
-          <w:bCs/>
-        </w:rPr>
-      </w:pPr>
-    </w:p>
-    <w:p>
-      <w:pPr>
-        <w:rPr>
-          <w:rFonts w:asciiTheme="minorBidi" w:hAnsiTheme="minorBidi"/>
-          <w:b/>
-          <w:bCs/>
-        </w:rPr>
-      </w:pPr>
-    </w:p>
-    <w:p>
-      <w:pPr>
-        <w:rPr>
-          <w:rFonts w:asciiTheme="minorBidi" w:hAnsiTheme="minorBidi"/>
-          <w:b/>
-          <w:bCs/>
-        </w:rPr>
-      </w:pPr>
+      <w:r>
+        <w:rPr>
+          <w:rFonts w:asciiTheme="minorBidi" w:hAnsiTheme="minorBidi"/>
+          <w:b/>
+          <w:bCs/>
+        </w:rPr>
+        <w:t>Example:-</w:t>
+      </w:r>
+    </w:p>
+    <w:p>
+      <w:pPr>
+        <w:autoSpaceDE w:val="0"/>
+        <w:autoSpaceDN w:val="0"/>
+        <w:adjustRightInd w:val="0"/>
+        <w:spacing w:after="0" w:line="240" w:lineRule="auto"/>
+        <w:rPr>
+          <w:rFonts w:ascii="Consolas" w:hAnsi="Consolas" w:cs="Consolas"/>
+          <w:b/>
+          <w:bCs/>
+          <w:color w:val="000000"/>
+          <w:sz w:val="20"/>
+          <w:szCs w:val="20"/>
+        </w:rPr>
+      </w:pPr>
+      <w:proofErr w:type="gramStart"/>
+      <w:r>
+        <w:rPr>
+          <w:rFonts w:ascii="Consolas" w:hAnsi="Consolas" w:cs="Consolas"/>
+          <w:b/>
+          <w:bCs/>
+          <w:color w:val="0000FF"/>
+          <w:sz w:val="20"/>
+          <w:szCs w:val="20"/>
+        </w:rPr>
+        <w:t>namespace</w:t>
+      </w:r>
+      <w:proofErr w:type="gramEnd"/>
+      <w:r>
+        <w:rPr>
+          <w:rFonts w:ascii="Consolas" w:hAnsi="Consolas" w:cs="Consolas"/>
+          <w:b/>
+          <w:bCs/>
+          <w:color w:val="000000"/>
+          <w:sz w:val="20"/>
+          <w:szCs w:val="20"/>
+        </w:rPr>
+        <w:t xml:space="preserve"> </w:t>
+      </w:r>
+      <w:proofErr w:type="spellStart"/>
+      <w:r>
+        <w:rPr>
+          <w:rFonts w:ascii="Consolas" w:hAnsi="Consolas" w:cs="Consolas"/>
+          <w:b/>
+          <w:bCs/>
+          <w:color w:val="000000"/>
+          <w:sz w:val="20"/>
+          <w:szCs w:val="20"/>
+        </w:rPr>
+        <w:t>FacadeDesignPro</w:t>
+      </w:r>
+      <w:proofErr w:type="spellEnd"/>
+      <w:r>
+        <w:rPr>
+          <w:rFonts w:ascii="Consolas" w:hAnsi="Consolas" w:cs="Consolas"/>
+          <w:b/>
+          <w:bCs/>
+          <w:color w:val="000000"/>
+          <w:sz w:val="20"/>
+          <w:szCs w:val="20"/>
+        </w:rPr>
+        <w:t>{</w:t>
+      </w:r>
+    </w:p>
+    <w:p>
+      <w:pPr>
+        <w:autoSpaceDE w:val="0"/>
+        <w:autoSpaceDN w:val="0"/>
+        <w:adjustRightInd w:val="0"/>
+        <w:spacing w:after="0" w:line="240" w:lineRule="auto"/>
+        <w:rPr>
+          <w:rFonts w:ascii="Consolas" w:hAnsi="Consolas" w:cs="Consolas"/>
+          <w:b/>
+          <w:bCs/>
+          <w:color w:val="000000"/>
+          <w:sz w:val="20"/>
+          <w:szCs w:val="20"/>
+        </w:rPr>
+      </w:pPr>
+      <w:proofErr w:type="gramStart"/>
+      <w:r>
+        <w:rPr>
+          <w:rFonts w:ascii="Consolas" w:hAnsi="Consolas" w:cs="Consolas"/>
+          <w:b/>
+          <w:bCs/>
+          <w:color w:val="0000FF"/>
+          <w:sz w:val="20"/>
+          <w:szCs w:val="20"/>
+        </w:rPr>
+        <w:t>public</w:t>
+      </w:r>
+      <w:proofErr w:type="gramEnd"/>
+      <w:r>
+        <w:rPr>
+          <w:rFonts w:ascii="Consolas" w:hAnsi="Consolas" w:cs="Consolas"/>
+          <w:b/>
+          <w:bCs/>
+          <w:color w:val="000000"/>
+          <w:sz w:val="20"/>
+          <w:szCs w:val="20"/>
+        </w:rPr>
+        <w:t xml:space="preserve"> </w:t>
+      </w:r>
+      <w:r>
+        <w:rPr>
+          <w:rFonts w:ascii="Consolas" w:hAnsi="Consolas" w:cs="Consolas"/>
+          <w:b/>
+          <w:bCs/>
+          <w:color w:val="0000FF"/>
+          <w:sz w:val="20"/>
+          <w:szCs w:val="20"/>
+        </w:rPr>
+        <w:t>interface</w:t>
+      </w:r>
+      <w:r>
+        <w:rPr>
+          <w:rFonts w:ascii="Consolas" w:hAnsi="Consolas" w:cs="Consolas"/>
+          <w:b/>
+          <w:bCs/>
+          <w:color w:val="000000"/>
+          <w:sz w:val="20"/>
+          <w:szCs w:val="20"/>
+        </w:rPr>
+        <w:t xml:space="preserve"> </w:t>
+      </w:r>
+      <w:r>
+        <w:rPr>
+          <w:rFonts w:ascii="Consolas" w:hAnsi="Consolas" w:cs="Consolas"/>
+          <w:b/>
+          <w:bCs/>
+          <w:color w:val="2B91AF"/>
+          <w:sz w:val="20"/>
+          <w:szCs w:val="20"/>
+        </w:rPr>
+        <w:t>Shape</w:t>
+      </w:r>
+      <w:r>
+        <w:rPr>
+          <w:rFonts w:ascii="Consolas" w:hAnsi="Consolas" w:cs="Consolas"/>
+          <w:b/>
+          <w:bCs/>
+          <w:color w:val="000000"/>
+          <w:sz w:val="20"/>
+          <w:szCs w:val="20"/>
+        </w:rPr>
+        <w:t>{</w:t>
+      </w:r>
+      <w:r>
+        <w:rPr>
+          <w:rFonts w:ascii="Consolas" w:hAnsi="Consolas" w:cs="Consolas"/>
+          <w:b/>
+          <w:bCs/>
+          <w:color w:val="0000FF"/>
+          <w:sz w:val="20"/>
+          <w:szCs w:val="20"/>
+        </w:rPr>
+        <w:t>void</w:t>
+      </w:r>
+      <w:r>
+        <w:rPr>
+          <w:rFonts w:ascii="Consolas" w:hAnsi="Consolas" w:cs="Consolas"/>
+          <w:b/>
+          <w:bCs/>
+          <w:color w:val="000000"/>
+          <w:sz w:val="20"/>
+          <w:szCs w:val="20"/>
+        </w:rPr>
+        <w:t xml:space="preserve"> draw();}}</w:t>
+      </w:r>
+    </w:p>
+    <w:p>
+      <w:pPr>
+        <w:autoSpaceDE w:val="0"/>
+        <w:autoSpaceDN w:val="0"/>
+        <w:adjustRightInd w:val="0"/>
+        <w:spacing w:after="0" w:line="240" w:lineRule="auto"/>
+        <w:rPr>
+          <w:rFonts w:ascii="Consolas" w:hAnsi="Consolas" w:cs="Consolas"/>
+          <w:b/>
+          <w:bCs/>
+          <w:color w:val="000000"/>
+          <w:sz w:val="20"/>
+          <w:szCs w:val="20"/>
+        </w:rPr>
+      </w:pPr>
+      <w:proofErr w:type="gramStart"/>
+      <w:r>
+        <w:rPr>
+          <w:rFonts w:ascii="Consolas" w:hAnsi="Consolas" w:cs="Consolas"/>
+          <w:b/>
+          <w:bCs/>
+          <w:color w:val="0000FF"/>
+          <w:sz w:val="20"/>
+          <w:szCs w:val="20"/>
+        </w:rPr>
+        <w:t>using</w:t>
+      </w:r>
+      <w:proofErr w:type="gramEnd"/>
+      <w:r>
+        <w:rPr>
+          <w:rFonts w:ascii="Consolas" w:hAnsi="Consolas" w:cs="Consolas"/>
+          <w:b/>
+          <w:bCs/>
+          <w:color w:val="000000"/>
+          <w:sz w:val="20"/>
+          <w:szCs w:val="20"/>
+        </w:rPr>
+        <w:t xml:space="preserve"> System;</w:t>
+      </w:r>
+    </w:p>
+    <w:p>
+      <w:pPr>
+        <w:autoSpaceDE w:val="0"/>
+        <w:autoSpaceDN w:val="0"/>
+        <w:adjustRightInd w:val="0"/>
+        <w:spacing w:after="0" w:line="240" w:lineRule="auto"/>
+        <w:rPr>
+          <w:rFonts w:ascii="Consolas" w:hAnsi="Consolas" w:cs="Consolas"/>
+          <w:b/>
+          <w:bCs/>
+          <w:color w:val="000000"/>
+          <w:sz w:val="20"/>
+          <w:szCs w:val="20"/>
+        </w:rPr>
+      </w:pPr>
+    </w:p>
+    <w:p>
+      <w:pPr>
+        <w:autoSpaceDE w:val="0"/>
+        <w:autoSpaceDN w:val="0"/>
+        <w:adjustRightInd w:val="0"/>
+        <w:spacing w:after="0" w:line="240" w:lineRule="auto"/>
+        <w:rPr>
+          <w:rFonts w:ascii="Consolas" w:hAnsi="Consolas" w:cs="Consolas"/>
+          <w:b/>
+          <w:bCs/>
+          <w:color w:val="000000"/>
+          <w:sz w:val="20"/>
+          <w:szCs w:val="20"/>
+        </w:rPr>
+      </w:pPr>
+      <w:proofErr w:type="gramStart"/>
+      <w:r>
+        <w:rPr>
+          <w:rFonts w:ascii="Consolas" w:hAnsi="Consolas" w:cs="Consolas"/>
+          <w:b/>
+          <w:bCs/>
+          <w:color w:val="0000FF"/>
+          <w:sz w:val="20"/>
+          <w:szCs w:val="20"/>
+        </w:rPr>
+        <w:t>namespace</w:t>
+      </w:r>
+      <w:proofErr w:type="gramEnd"/>
+      <w:r>
+        <w:rPr>
+          <w:rFonts w:ascii="Consolas" w:hAnsi="Consolas" w:cs="Consolas"/>
+          <w:b/>
+          <w:bCs/>
+          <w:color w:val="000000"/>
+          <w:sz w:val="20"/>
+          <w:szCs w:val="20"/>
+        </w:rPr>
+        <w:t xml:space="preserve"> </w:t>
+      </w:r>
+      <w:proofErr w:type="spellStart"/>
+      <w:r>
+        <w:rPr>
+          <w:rFonts w:ascii="Consolas" w:hAnsi="Consolas" w:cs="Consolas"/>
+          <w:b/>
+          <w:bCs/>
+          <w:color w:val="000000"/>
+          <w:sz w:val="20"/>
+          <w:szCs w:val="20"/>
+        </w:rPr>
+        <w:t>FacadeDesignPro</w:t>
+      </w:r>
+      <w:proofErr w:type="spellEnd"/>
+      <w:r>
+        <w:rPr>
+          <w:rFonts w:ascii="Consolas" w:hAnsi="Consolas" w:cs="Consolas"/>
+          <w:b/>
+          <w:bCs/>
+          <w:color w:val="000000"/>
+          <w:sz w:val="20"/>
+          <w:szCs w:val="20"/>
+        </w:rPr>
+        <w:t>{</w:t>
+      </w:r>
+    </w:p>
+    <w:p>
+      <w:pPr>
+        <w:autoSpaceDE w:val="0"/>
+        <w:autoSpaceDN w:val="0"/>
+        <w:adjustRightInd w:val="0"/>
+        <w:spacing w:after="0" w:line="240" w:lineRule="auto"/>
+        <w:rPr>
+          <w:rFonts w:ascii="Consolas" w:hAnsi="Consolas" w:cs="Consolas"/>
+          <w:b/>
+          <w:bCs/>
+          <w:color w:val="000000"/>
+          <w:sz w:val="20"/>
+          <w:szCs w:val="20"/>
+        </w:rPr>
+      </w:pPr>
+      <w:proofErr w:type="gramStart"/>
+      <w:r>
+        <w:rPr>
+          <w:rFonts w:ascii="Consolas" w:hAnsi="Consolas" w:cs="Consolas"/>
+          <w:b/>
+          <w:bCs/>
+          <w:color w:val="0000FF"/>
+          <w:sz w:val="20"/>
+          <w:szCs w:val="20"/>
+        </w:rPr>
+        <w:t>public</w:t>
+      </w:r>
+      <w:proofErr w:type="gramEnd"/>
+      <w:r>
+        <w:rPr>
+          <w:rFonts w:ascii="Consolas" w:hAnsi="Consolas" w:cs="Consolas"/>
+          <w:b/>
+          <w:bCs/>
+          <w:color w:val="000000"/>
+          <w:sz w:val="20"/>
+          <w:szCs w:val="20"/>
+        </w:rPr>
+        <w:t xml:space="preserve"> </w:t>
+      </w:r>
+      <w:r>
+        <w:rPr>
+          <w:rFonts w:ascii="Consolas" w:hAnsi="Consolas" w:cs="Consolas"/>
+          <w:b/>
+          <w:bCs/>
+          <w:color w:val="0000FF"/>
+          <w:sz w:val="20"/>
+          <w:szCs w:val="20"/>
+        </w:rPr>
+        <w:t>class</w:t>
+      </w:r>
+      <w:r>
+        <w:rPr>
+          <w:rFonts w:ascii="Consolas" w:hAnsi="Consolas" w:cs="Consolas"/>
+          <w:b/>
+          <w:bCs/>
+          <w:color w:val="000000"/>
+          <w:sz w:val="20"/>
+          <w:szCs w:val="20"/>
+        </w:rPr>
+        <w:t xml:space="preserve"> </w:t>
+      </w:r>
+      <w:r>
+        <w:rPr>
+          <w:rFonts w:ascii="Consolas" w:hAnsi="Consolas" w:cs="Consolas"/>
+          <w:b/>
+          <w:bCs/>
+          <w:color w:val="2B91AF"/>
+          <w:sz w:val="20"/>
+          <w:szCs w:val="20"/>
+        </w:rPr>
+        <w:t>Rectangle</w:t>
+      </w:r>
+      <w:r>
+        <w:rPr>
+          <w:rFonts w:ascii="Consolas" w:hAnsi="Consolas" w:cs="Consolas"/>
+          <w:b/>
+          <w:bCs/>
+          <w:color w:val="000000"/>
+          <w:sz w:val="20"/>
+          <w:szCs w:val="20"/>
+        </w:rPr>
+        <w:t xml:space="preserve"> : Shape</w:t>
+      </w:r>
+      <w:r>
+        <w:rPr>
+          <w:rFonts w:ascii="Consolas" w:hAnsi="Consolas" w:cs="Consolas"/>
+          <w:b/>
+          <w:bCs/>
+          <w:color w:val="000000"/>
+          <w:sz w:val="20"/>
+          <w:szCs w:val="20"/>
+        </w:rPr>
+        <w:t>{</w:t>
+      </w:r>
+    </w:p>
+    <w:p>
+      <w:pPr>
+        <w:autoSpaceDE w:val="0"/>
+        <w:autoSpaceDN w:val="0"/>
+        <w:adjustRightInd w:val="0"/>
+        <w:spacing w:after="0" w:line="240" w:lineRule="auto"/>
+        <w:rPr>
+          <w:rFonts w:ascii="Consolas" w:hAnsi="Consolas" w:cs="Consolas"/>
+          <w:b/>
+          <w:bCs/>
+          <w:color w:val="000000"/>
+          <w:sz w:val="20"/>
+          <w:szCs w:val="20"/>
+        </w:rPr>
+      </w:pPr>
+      <w:proofErr w:type="gramStart"/>
+      <w:r>
+        <w:rPr>
+          <w:rFonts w:ascii="Consolas" w:hAnsi="Consolas" w:cs="Consolas"/>
+          <w:b/>
+          <w:bCs/>
+          <w:color w:val="0000FF"/>
+          <w:sz w:val="20"/>
+          <w:szCs w:val="20"/>
+        </w:rPr>
+        <w:t>public</w:t>
+      </w:r>
+      <w:proofErr w:type="gramEnd"/>
+      <w:r>
+        <w:rPr>
+          <w:rFonts w:ascii="Consolas" w:hAnsi="Consolas" w:cs="Consolas"/>
+          <w:b/>
+          <w:bCs/>
+          <w:color w:val="000000"/>
+          <w:sz w:val="20"/>
+          <w:szCs w:val="20"/>
+        </w:rPr>
+        <w:t xml:space="preserve"> </w:t>
+      </w:r>
+      <w:r>
+        <w:rPr>
+          <w:rFonts w:ascii="Consolas" w:hAnsi="Consolas" w:cs="Consolas"/>
+          <w:b/>
+          <w:bCs/>
+          <w:color w:val="0000FF"/>
+          <w:sz w:val="20"/>
+          <w:szCs w:val="20"/>
+        </w:rPr>
+        <w:t>void</w:t>
+      </w:r>
+      <w:r>
+        <w:rPr>
+          <w:rFonts w:ascii="Consolas" w:hAnsi="Consolas" w:cs="Consolas"/>
+          <w:b/>
+          <w:bCs/>
+          <w:color w:val="000000"/>
+          <w:sz w:val="20"/>
+          <w:szCs w:val="20"/>
+        </w:rPr>
+        <w:t xml:space="preserve"> draw(){</w:t>
+      </w:r>
+      <w:proofErr w:type="spellStart"/>
+      <w:r>
+        <w:rPr>
+          <w:rFonts w:ascii="Consolas" w:hAnsi="Consolas" w:cs="Consolas"/>
+          <w:b/>
+          <w:bCs/>
+          <w:color w:val="000000"/>
+          <w:sz w:val="20"/>
+          <w:szCs w:val="20"/>
+        </w:rPr>
+        <w:t>Console.WriteLine</w:t>
+      </w:r>
+      <w:proofErr w:type="spellEnd"/>
+      <w:r>
+        <w:rPr>
+          <w:rFonts w:ascii="Consolas" w:hAnsi="Consolas" w:cs="Consolas"/>
+          <w:b/>
+          <w:bCs/>
+          <w:color w:val="000000"/>
+          <w:sz w:val="20"/>
+          <w:szCs w:val="20"/>
+        </w:rPr>
+        <w:t>(</w:t>
+      </w:r>
+      <w:r>
+        <w:rPr>
+          <w:rFonts w:ascii="Consolas" w:hAnsi="Consolas" w:cs="Consolas"/>
+          <w:b/>
+          <w:bCs/>
+          <w:color w:val="A31515"/>
+          <w:sz w:val="20"/>
+          <w:szCs w:val="20"/>
+        </w:rPr>
+        <w:t>"Rectangle::draw()"</w:t>
+      </w:r>
+      <w:r>
+        <w:rPr>
+          <w:rFonts w:ascii="Consolas" w:hAnsi="Consolas" w:cs="Consolas"/>
+          <w:b/>
+          <w:bCs/>
+          <w:color w:val="000000"/>
+          <w:sz w:val="20"/>
+          <w:szCs w:val="20"/>
+        </w:rPr>
+        <w:t>);}}</w:t>
+      </w:r>
+      <w:r>
+        <w:rPr>
+          <w:rFonts w:ascii="Consolas" w:hAnsi="Consolas" w:cs="Consolas"/>
+          <w:b/>
+          <w:bCs/>
+          <w:color w:val="000000"/>
+          <w:sz w:val="20"/>
+          <w:szCs w:val="20"/>
+        </w:rPr>
+        <w:t>}</w:t>
+      </w:r>
+    </w:p>
+    <w:p>
+      <w:pPr>
+        <w:rPr>
+          <w:rFonts w:asciiTheme="minorBidi" w:hAnsiTheme="minorBidi"/>
+          <w:b/>
+          <w:bCs/>
+          <w:sz w:val="20"/>
+          <w:szCs w:val="20"/>
+        </w:rPr>
+      </w:pPr>
+    </w:p>
+    <w:p>
+      <w:pPr>
+        <w:autoSpaceDE w:val="0"/>
+        <w:autoSpaceDN w:val="0"/>
+        <w:adjustRightInd w:val="0"/>
+        <w:spacing w:after="0" w:line="240" w:lineRule="auto"/>
+        <w:rPr>
+          <w:rFonts w:ascii="Consolas" w:hAnsi="Consolas" w:cs="Consolas"/>
+          <w:b/>
+          <w:bCs/>
+          <w:color w:val="000000"/>
+          <w:sz w:val="20"/>
+          <w:szCs w:val="20"/>
+        </w:rPr>
+      </w:pPr>
+      <w:proofErr w:type="gramStart"/>
+      <w:r>
+        <w:rPr>
+          <w:rFonts w:ascii="Consolas" w:hAnsi="Consolas" w:cs="Consolas"/>
+          <w:b/>
+          <w:bCs/>
+          <w:color w:val="0000FF"/>
+          <w:sz w:val="20"/>
+          <w:szCs w:val="20"/>
+        </w:rPr>
+        <w:t>using</w:t>
+      </w:r>
+      <w:proofErr w:type="gramEnd"/>
+      <w:r>
+        <w:rPr>
+          <w:rFonts w:ascii="Consolas" w:hAnsi="Consolas" w:cs="Consolas"/>
+          <w:b/>
+          <w:bCs/>
+          <w:color w:val="000000"/>
+          <w:sz w:val="20"/>
+          <w:szCs w:val="20"/>
+        </w:rPr>
+        <w:t xml:space="preserve"> System;</w:t>
+      </w:r>
+    </w:p>
+    <w:p>
+      <w:pPr>
+        <w:autoSpaceDE w:val="0"/>
+        <w:autoSpaceDN w:val="0"/>
+        <w:adjustRightInd w:val="0"/>
+        <w:spacing w:after="0" w:line="240" w:lineRule="auto"/>
+        <w:rPr>
+          <w:rFonts w:ascii="Consolas" w:hAnsi="Consolas" w:cs="Consolas"/>
+          <w:b/>
+          <w:bCs/>
+          <w:color w:val="000000"/>
+          <w:sz w:val="20"/>
+          <w:szCs w:val="20"/>
+        </w:rPr>
+      </w:pPr>
+      <w:proofErr w:type="gramStart"/>
+      <w:r>
+        <w:rPr>
+          <w:rFonts w:ascii="Consolas" w:hAnsi="Consolas" w:cs="Consolas"/>
+          <w:b/>
+          <w:bCs/>
+          <w:color w:val="0000FF"/>
+          <w:sz w:val="20"/>
+          <w:szCs w:val="20"/>
+        </w:rPr>
+        <w:t>namespace</w:t>
+      </w:r>
+      <w:proofErr w:type="gramEnd"/>
+      <w:r>
+        <w:rPr>
+          <w:rFonts w:ascii="Consolas" w:hAnsi="Consolas" w:cs="Consolas"/>
+          <w:b/>
+          <w:bCs/>
+          <w:color w:val="000000"/>
+          <w:sz w:val="20"/>
+          <w:szCs w:val="20"/>
+        </w:rPr>
+        <w:t xml:space="preserve"> </w:t>
+      </w:r>
+      <w:proofErr w:type="spellStart"/>
+      <w:r>
+        <w:rPr>
+          <w:rFonts w:ascii="Consolas" w:hAnsi="Consolas" w:cs="Consolas"/>
+          <w:b/>
+          <w:bCs/>
+          <w:color w:val="000000"/>
+          <w:sz w:val="20"/>
+          <w:szCs w:val="20"/>
+        </w:rPr>
+        <w:t>FacadeDesignPro</w:t>
+      </w:r>
+      <w:proofErr w:type="spellEnd"/>
+      <w:r>
+        <w:rPr>
+          <w:rFonts w:ascii="Consolas" w:hAnsi="Consolas" w:cs="Consolas"/>
+          <w:b/>
+          <w:bCs/>
+          <w:color w:val="000000"/>
+          <w:sz w:val="20"/>
+          <w:szCs w:val="20"/>
+        </w:rPr>
+        <w:t>{</w:t>
+      </w:r>
+    </w:p>
+    <w:p>
+      <w:pPr>
+        <w:autoSpaceDE w:val="0"/>
+        <w:autoSpaceDN w:val="0"/>
+        <w:adjustRightInd w:val="0"/>
+        <w:spacing w:after="0" w:line="240" w:lineRule="auto"/>
+        <w:rPr>
+          <w:rFonts w:ascii="Consolas" w:hAnsi="Consolas" w:cs="Consolas"/>
+          <w:b/>
+          <w:bCs/>
+          <w:color w:val="000000"/>
+          <w:sz w:val="20"/>
+          <w:szCs w:val="20"/>
+        </w:rPr>
+      </w:pPr>
+      <w:proofErr w:type="gramStart"/>
+      <w:r>
+        <w:rPr>
+          <w:rFonts w:ascii="Consolas" w:hAnsi="Consolas" w:cs="Consolas"/>
+          <w:b/>
+          <w:bCs/>
+          <w:color w:val="0000FF"/>
+          <w:sz w:val="20"/>
+          <w:szCs w:val="20"/>
+        </w:rPr>
+        <w:t>public</w:t>
+      </w:r>
+      <w:proofErr w:type="gramEnd"/>
+      <w:r>
+        <w:rPr>
+          <w:rFonts w:ascii="Consolas" w:hAnsi="Consolas" w:cs="Consolas"/>
+          <w:b/>
+          <w:bCs/>
+          <w:color w:val="000000"/>
+          <w:sz w:val="20"/>
+          <w:szCs w:val="20"/>
+        </w:rPr>
+        <w:t xml:space="preserve"> </w:t>
+      </w:r>
+      <w:r>
+        <w:rPr>
+          <w:rFonts w:ascii="Consolas" w:hAnsi="Consolas" w:cs="Consolas"/>
+          <w:b/>
+          <w:bCs/>
+          <w:color w:val="0000FF"/>
+          <w:sz w:val="20"/>
+          <w:szCs w:val="20"/>
+        </w:rPr>
+        <w:t>class</w:t>
+      </w:r>
+      <w:r>
+        <w:rPr>
+          <w:rFonts w:ascii="Consolas" w:hAnsi="Consolas" w:cs="Consolas"/>
+          <w:b/>
+          <w:bCs/>
+          <w:color w:val="000000"/>
+          <w:sz w:val="20"/>
+          <w:szCs w:val="20"/>
+        </w:rPr>
+        <w:t xml:space="preserve"> </w:t>
+      </w:r>
+      <w:r>
+        <w:rPr>
+          <w:rFonts w:ascii="Consolas" w:hAnsi="Consolas" w:cs="Consolas"/>
+          <w:b/>
+          <w:bCs/>
+          <w:color w:val="2B91AF"/>
+          <w:sz w:val="20"/>
+          <w:szCs w:val="20"/>
+        </w:rPr>
+        <w:t>Circle</w:t>
+      </w:r>
+      <w:r>
+        <w:rPr>
+          <w:rFonts w:ascii="Consolas" w:hAnsi="Consolas" w:cs="Consolas"/>
+          <w:b/>
+          <w:bCs/>
+          <w:color w:val="000000"/>
+          <w:sz w:val="20"/>
+          <w:szCs w:val="20"/>
+        </w:rPr>
+        <w:t xml:space="preserve"> : Shape</w:t>
+      </w:r>
+      <w:r>
+        <w:rPr>
+          <w:rFonts w:ascii="Consolas" w:hAnsi="Consolas" w:cs="Consolas"/>
+          <w:b/>
+          <w:bCs/>
+          <w:color w:val="000000"/>
+          <w:sz w:val="20"/>
+          <w:szCs w:val="20"/>
+        </w:rPr>
+        <w:t>{</w:t>
+      </w:r>
+    </w:p>
+    <w:p>
+      <w:pPr>
+        <w:autoSpaceDE w:val="0"/>
+        <w:autoSpaceDN w:val="0"/>
+        <w:adjustRightInd w:val="0"/>
+        <w:spacing w:after="0" w:line="240" w:lineRule="auto"/>
+        <w:rPr>
+          <w:rFonts w:ascii="Consolas" w:hAnsi="Consolas" w:cs="Consolas"/>
+          <w:b/>
+          <w:bCs/>
+          <w:color w:val="000000"/>
+          <w:sz w:val="20"/>
+          <w:szCs w:val="20"/>
+        </w:rPr>
+      </w:pPr>
+      <w:proofErr w:type="gramStart"/>
+      <w:r>
+        <w:rPr>
+          <w:rFonts w:ascii="Consolas" w:hAnsi="Consolas" w:cs="Consolas"/>
+          <w:b/>
+          <w:bCs/>
+          <w:color w:val="0000FF"/>
+          <w:sz w:val="20"/>
+          <w:szCs w:val="20"/>
+        </w:rPr>
+        <w:t>public</w:t>
+      </w:r>
+      <w:proofErr w:type="gramEnd"/>
+      <w:r>
+        <w:rPr>
+          <w:rFonts w:ascii="Consolas" w:hAnsi="Consolas" w:cs="Consolas"/>
+          <w:b/>
+          <w:bCs/>
+          <w:color w:val="000000"/>
+          <w:sz w:val="20"/>
+          <w:szCs w:val="20"/>
+        </w:rPr>
+        <w:t xml:space="preserve"> </w:t>
+      </w:r>
+      <w:r>
+        <w:rPr>
+          <w:rFonts w:ascii="Consolas" w:hAnsi="Consolas" w:cs="Consolas"/>
+          <w:b/>
+          <w:bCs/>
+          <w:color w:val="0000FF"/>
+          <w:sz w:val="20"/>
+          <w:szCs w:val="20"/>
+        </w:rPr>
+        <w:t>void</w:t>
+      </w:r>
+      <w:r>
+        <w:rPr>
+          <w:rFonts w:ascii="Consolas" w:hAnsi="Consolas" w:cs="Consolas"/>
+          <w:b/>
+          <w:bCs/>
+          <w:color w:val="000000"/>
+          <w:sz w:val="20"/>
+          <w:szCs w:val="20"/>
+        </w:rPr>
+        <w:t xml:space="preserve"> draw(){</w:t>
+      </w:r>
+      <w:proofErr w:type="spellStart"/>
+      <w:r>
+        <w:rPr>
+          <w:rFonts w:ascii="Consolas" w:hAnsi="Consolas" w:cs="Consolas"/>
+          <w:b/>
+          <w:bCs/>
+          <w:color w:val="000000"/>
+          <w:sz w:val="20"/>
+          <w:szCs w:val="20"/>
+        </w:rPr>
+        <w:t>Console.WriteLine</w:t>
+      </w:r>
+      <w:proofErr w:type="spellEnd"/>
+      <w:r>
+        <w:rPr>
+          <w:rFonts w:ascii="Consolas" w:hAnsi="Consolas" w:cs="Consolas"/>
+          <w:b/>
+          <w:bCs/>
+          <w:color w:val="000000"/>
+          <w:sz w:val="20"/>
+          <w:szCs w:val="20"/>
+        </w:rPr>
+        <w:t>(</w:t>
+      </w:r>
+      <w:r>
+        <w:rPr>
+          <w:rFonts w:ascii="Consolas" w:hAnsi="Consolas" w:cs="Consolas"/>
+          <w:b/>
+          <w:bCs/>
+          <w:color w:val="A31515"/>
+          <w:sz w:val="20"/>
+          <w:szCs w:val="20"/>
+        </w:rPr>
+        <w:t>"Circle Shape"</w:t>
+      </w:r>
+      <w:r>
+        <w:rPr>
+          <w:rFonts w:ascii="Consolas" w:hAnsi="Consolas" w:cs="Consolas"/>
+          <w:b/>
+          <w:bCs/>
+          <w:color w:val="000000"/>
+          <w:sz w:val="20"/>
+          <w:szCs w:val="20"/>
+        </w:rPr>
+        <w:t>);}}</w:t>
+      </w:r>
+      <w:r>
+        <w:rPr>
+          <w:rFonts w:ascii="Consolas" w:hAnsi="Consolas" w:cs="Consolas"/>
+          <w:b/>
+          <w:bCs/>
+          <w:color w:val="000000"/>
+          <w:sz w:val="20"/>
+          <w:szCs w:val="20"/>
+        </w:rPr>
+        <w:t>}</w:t>
+      </w:r>
+    </w:p>
+    <w:p>
+      <w:pPr>
+        <w:rPr>
+          <w:rFonts w:asciiTheme="minorBidi" w:hAnsiTheme="minorBidi"/>
+          <w:b/>
+          <w:bCs/>
+          <w:sz w:val="20"/>
+          <w:szCs w:val="20"/>
+        </w:rPr>
+      </w:pPr>
+    </w:p>
+    <w:p>
+      <w:pPr>
+        <w:autoSpaceDE w:val="0"/>
+        <w:autoSpaceDN w:val="0"/>
+        <w:adjustRightInd w:val="0"/>
+        <w:spacing w:after="0" w:line="240" w:lineRule="auto"/>
+        <w:rPr>
+          <w:rFonts w:ascii="Consolas" w:hAnsi="Consolas" w:cs="Consolas"/>
+          <w:b/>
+          <w:bCs/>
+          <w:color w:val="000000"/>
+          <w:sz w:val="20"/>
+          <w:szCs w:val="20"/>
+        </w:rPr>
+      </w:pPr>
+      <w:proofErr w:type="gramStart"/>
+      <w:r>
+        <w:rPr>
+          <w:rFonts w:ascii="Consolas" w:hAnsi="Consolas" w:cs="Consolas"/>
+          <w:b/>
+          <w:bCs/>
+          <w:color w:val="0000FF"/>
+          <w:sz w:val="20"/>
+          <w:szCs w:val="20"/>
+        </w:rPr>
+        <w:t>using</w:t>
+      </w:r>
+      <w:proofErr w:type="gramEnd"/>
+      <w:r>
+        <w:rPr>
+          <w:rFonts w:ascii="Consolas" w:hAnsi="Consolas" w:cs="Consolas"/>
+          <w:b/>
+          <w:bCs/>
+          <w:color w:val="000000"/>
+          <w:sz w:val="20"/>
+          <w:szCs w:val="20"/>
+        </w:rPr>
+        <w:t xml:space="preserve"> System;</w:t>
+      </w:r>
+    </w:p>
+    <w:p>
+      <w:pPr>
+        <w:autoSpaceDE w:val="0"/>
+        <w:autoSpaceDN w:val="0"/>
+        <w:adjustRightInd w:val="0"/>
+        <w:spacing w:after="0" w:line="240" w:lineRule="auto"/>
+        <w:rPr>
+          <w:rFonts w:ascii="Consolas" w:hAnsi="Consolas" w:cs="Consolas"/>
+          <w:b/>
+          <w:bCs/>
+          <w:color w:val="000000"/>
+          <w:sz w:val="20"/>
+          <w:szCs w:val="20"/>
+        </w:rPr>
+      </w:pPr>
+      <w:proofErr w:type="gramStart"/>
+      <w:r>
+        <w:rPr>
+          <w:rFonts w:ascii="Consolas" w:hAnsi="Consolas" w:cs="Consolas"/>
+          <w:b/>
+          <w:bCs/>
+          <w:color w:val="0000FF"/>
+          <w:sz w:val="20"/>
+          <w:szCs w:val="20"/>
+        </w:rPr>
+        <w:t>namespace</w:t>
+      </w:r>
+      <w:proofErr w:type="gramEnd"/>
+      <w:r>
+        <w:rPr>
+          <w:rFonts w:ascii="Consolas" w:hAnsi="Consolas" w:cs="Consolas"/>
+          <w:b/>
+          <w:bCs/>
+          <w:color w:val="000000"/>
+          <w:sz w:val="20"/>
+          <w:szCs w:val="20"/>
+        </w:rPr>
+        <w:t xml:space="preserve"> </w:t>
+      </w:r>
+      <w:proofErr w:type="spellStart"/>
+      <w:r>
+        <w:rPr>
+          <w:rFonts w:ascii="Consolas" w:hAnsi="Consolas" w:cs="Consolas"/>
+          <w:b/>
+          <w:bCs/>
+          <w:color w:val="000000"/>
+          <w:sz w:val="20"/>
+          <w:szCs w:val="20"/>
+        </w:rPr>
+        <w:t>FacadeDesignPro</w:t>
+      </w:r>
+      <w:proofErr w:type="spellEnd"/>
+      <w:r>
+        <w:rPr>
+          <w:rFonts w:ascii="Consolas" w:hAnsi="Consolas" w:cs="Consolas"/>
+          <w:b/>
+          <w:bCs/>
+          <w:color w:val="000000"/>
+          <w:sz w:val="20"/>
+          <w:szCs w:val="20"/>
+        </w:rPr>
+        <w:t>{</w:t>
+      </w:r>
+    </w:p>
+    <w:p>
+      <w:pPr>
+        <w:autoSpaceDE w:val="0"/>
+        <w:autoSpaceDN w:val="0"/>
+        <w:adjustRightInd w:val="0"/>
+        <w:spacing w:after="0" w:line="240" w:lineRule="auto"/>
+        <w:rPr>
+          <w:rFonts w:ascii="Consolas" w:hAnsi="Consolas" w:cs="Consolas"/>
+          <w:b/>
+          <w:bCs/>
+          <w:color w:val="000000"/>
+          <w:sz w:val="20"/>
+          <w:szCs w:val="20"/>
+        </w:rPr>
+      </w:pPr>
+      <w:proofErr w:type="gramStart"/>
+      <w:r>
+        <w:rPr>
+          <w:rFonts w:ascii="Consolas" w:hAnsi="Consolas" w:cs="Consolas"/>
+          <w:b/>
+          <w:bCs/>
+          <w:color w:val="0000FF"/>
+          <w:sz w:val="20"/>
+          <w:szCs w:val="20"/>
+        </w:rPr>
+        <w:t>public</w:t>
+      </w:r>
+      <w:proofErr w:type="gramEnd"/>
+      <w:r>
+        <w:rPr>
+          <w:rFonts w:ascii="Consolas" w:hAnsi="Consolas" w:cs="Consolas"/>
+          <w:b/>
+          <w:bCs/>
+          <w:color w:val="000000"/>
+          <w:sz w:val="20"/>
+          <w:szCs w:val="20"/>
+        </w:rPr>
+        <w:t xml:space="preserve"> </w:t>
+      </w:r>
+      <w:r>
+        <w:rPr>
+          <w:rFonts w:ascii="Consolas" w:hAnsi="Consolas" w:cs="Consolas"/>
+          <w:b/>
+          <w:bCs/>
+          <w:color w:val="0000FF"/>
+          <w:sz w:val="20"/>
+          <w:szCs w:val="20"/>
+        </w:rPr>
+        <w:t>class</w:t>
+      </w:r>
+      <w:r>
+        <w:rPr>
+          <w:rFonts w:ascii="Consolas" w:hAnsi="Consolas" w:cs="Consolas"/>
+          <w:b/>
+          <w:bCs/>
+          <w:color w:val="000000"/>
+          <w:sz w:val="20"/>
+          <w:szCs w:val="20"/>
+        </w:rPr>
+        <w:t xml:space="preserve"> </w:t>
+      </w:r>
+      <w:r>
+        <w:rPr>
+          <w:rFonts w:ascii="Consolas" w:hAnsi="Consolas" w:cs="Consolas"/>
+          <w:b/>
+          <w:bCs/>
+          <w:color w:val="2B91AF"/>
+          <w:sz w:val="20"/>
+          <w:szCs w:val="20"/>
+        </w:rPr>
+        <w:t>Square</w:t>
+      </w:r>
+      <w:r>
+        <w:rPr>
+          <w:rFonts w:ascii="Consolas" w:hAnsi="Consolas" w:cs="Consolas"/>
+          <w:b/>
+          <w:bCs/>
+          <w:color w:val="000000"/>
+          <w:sz w:val="20"/>
+          <w:szCs w:val="20"/>
+        </w:rPr>
+        <w:t xml:space="preserve"> : Shape</w:t>
+      </w:r>
+      <w:r>
+        <w:rPr>
+          <w:rFonts w:ascii="Consolas" w:hAnsi="Consolas" w:cs="Consolas"/>
+          <w:b/>
+          <w:bCs/>
+          <w:color w:val="000000"/>
+          <w:sz w:val="20"/>
+          <w:szCs w:val="20"/>
+        </w:rPr>
+        <w:t>{</w:t>
+      </w:r>
+    </w:p>
+    <w:p>
+      <w:pPr>
+        <w:autoSpaceDE w:val="0"/>
+        <w:autoSpaceDN w:val="0"/>
+        <w:adjustRightInd w:val="0"/>
+        <w:spacing w:after="0" w:line="240" w:lineRule="auto"/>
+        <w:rPr>
+          <w:rFonts w:ascii="Consolas" w:hAnsi="Consolas" w:cs="Consolas"/>
+          <w:b/>
+          <w:bCs/>
+          <w:color w:val="000000"/>
+          <w:sz w:val="20"/>
+          <w:szCs w:val="20"/>
+        </w:rPr>
+      </w:pPr>
+      <w:proofErr w:type="gramStart"/>
+      <w:r>
+        <w:rPr>
+          <w:rFonts w:ascii="Consolas" w:hAnsi="Consolas" w:cs="Consolas"/>
+          <w:b/>
+          <w:bCs/>
+          <w:color w:val="0000FF"/>
+          <w:sz w:val="20"/>
+          <w:szCs w:val="20"/>
+        </w:rPr>
+        <w:t>public</w:t>
+      </w:r>
+      <w:proofErr w:type="gramEnd"/>
+      <w:r>
+        <w:rPr>
+          <w:rFonts w:ascii="Consolas" w:hAnsi="Consolas" w:cs="Consolas"/>
+          <w:b/>
+          <w:bCs/>
+          <w:color w:val="000000"/>
+          <w:sz w:val="20"/>
+          <w:szCs w:val="20"/>
+        </w:rPr>
+        <w:t xml:space="preserve"> </w:t>
+      </w:r>
+      <w:r>
+        <w:rPr>
+          <w:rFonts w:ascii="Consolas" w:hAnsi="Consolas" w:cs="Consolas"/>
+          <w:b/>
+          <w:bCs/>
+          <w:color w:val="0000FF"/>
+          <w:sz w:val="20"/>
+          <w:szCs w:val="20"/>
+        </w:rPr>
+        <w:t>void</w:t>
+      </w:r>
+      <w:r>
+        <w:rPr>
+          <w:rFonts w:ascii="Consolas" w:hAnsi="Consolas" w:cs="Consolas"/>
+          <w:b/>
+          <w:bCs/>
+          <w:color w:val="000000"/>
+          <w:sz w:val="20"/>
+          <w:szCs w:val="20"/>
+        </w:rPr>
+        <w:t xml:space="preserve"> draw(){</w:t>
+      </w:r>
+      <w:proofErr w:type="spellStart"/>
+      <w:r>
+        <w:rPr>
+          <w:rFonts w:ascii="Consolas" w:hAnsi="Consolas" w:cs="Consolas"/>
+          <w:b/>
+          <w:bCs/>
+          <w:color w:val="000000"/>
+          <w:sz w:val="20"/>
+          <w:szCs w:val="20"/>
+        </w:rPr>
+        <w:t>Console.WriteLine</w:t>
+      </w:r>
+      <w:proofErr w:type="spellEnd"/>
+      <w:r>
+        <w:rPr>
+          <w:rFonts w:ascii="Consolas" w:hAnsi="Consolas" w:cs="Consolas"/>
+          <w:b/>
+          <w:bCs/>
+          <w:color w:val="000000"/>
+          <w:sz w:val="20"/>
+          <w:szCs w:val="20"/>
+        </w:rPr>
+        <w:t>(</w:t>
+      </w:r>
+      <w:r>
+        <w:rPr>
+          <w:rFonts w:ascii="Consolas" w:hAnsi="Consolas" w:cs="Consolas"/>
+          <w:b/>
+          <w:bCs/>
+          <w:color w:val="A31515"/>
+          <w:sz w:val="20"/>
+          <w:szCs w:val="20"/>
+        </w:rPr>
+        <w:t>"Square Shape"</w:t>
+      </w:r>
+      <w:r>
+        <w:rPr>
+          <w:rFonts w:ascii="Consolas" w:hAnsi="Consolas" w:cs="Consolas"/>
+          <w:b/>
+          <w:bCs/>
+          <w:color w:val="000000"/>
+          <w:sz w:val="20"/>
+          <w:szCs w:val="20"/>
+        </w:rPr>
+        <w:t>);}}</w:t>
+      </w:r>
+      <w:r>
+        <w:rPr>
+          <w:rFonts w:ascii="Consolas" w:hAnsi="Consolas" w:cs="Consolas"/>
+          <w:b/>
+          <w:bCs/>
+          <w:color w:val="000000"/>
+          <w:sz w:val="20"/>
+          <w:szCs w:val="20"/>
+        </w:rPr>
+        <w:t>}</w:t>
+      </w:r>
+    </w:p>
+    <w:p>
+      <w:pPr>
+        <w:rPr>
+          <w:rFonts w:asciiTheme="minorBidi" w:hAnsiTheme="minorBidi"/>
+          <w:b/>
+          <w:bCs/>
+          <w:sz w:val="20"/>
+          <w:szCs w:val="20"/>
+        </w:rPr>
+      </w:pPr>
+    </w:p>
+    <w:p>
+      <w:pPr>
+        <w:rPr>
+          <w:rFonts w:asciiTheme="minorBidi" w:hAnsiTheme="minorBidi"/>
+          <w:b/>
+          <w:bCs/>
+          <w:sz w:val="20"/>
+          <w:szCs w:val="20"/>
+        </w:rPr>
+      </w:pPr>
+    </w:p>
+    <w:p>
+      <w:pPr>
+        <w:rPr>
+          <w:rFonts w:asciiTheme="minorBidi" w:hAnsiTheme="minorBidi"/>
+          <w:b/>
+          <w:bCs/>
+          <w:sz w:val="20"/>
+          <w:szCs w:val="20"/>
+        </w:rPr>
+      </w:pPr>
+    </w:p>
+    <w:p>
+      <w:pPr>
+        <w:rPr>
+          <w:rFonts w:asciiTheme="minorBidi" w:hAnsiTheme="minorBidi"/>
+          <w:b/>
+          <w:bCs/>
+          <w:sz w:val="20"/>
+          <w:szCs w:val="20"/>
+        </w:rPr>
+      </w:pPr>
+    </w:p>
+    <w:p>
+      <w:pPr>
+        <w:autoSpaceDE w:val="0"/>
+        <w:autoSpaceDN w:val="0"/>
+        <w:adjustRightInd w:val="0"/>
+        <w:spacing w:after="0" w:line="240" w:lineRule="auto"/>
+        <w:rPr>
+          <w:rFonts w:ascii="Consolas" w:hAnsi="Consolas" w:cs="Consolas"/>
+          <w:b/>
+          <w:bCs/>
+          <w:color w:val="000000"/>
+          <w:sz w:val="20"/>
+          <w:szCs w:val="20"/>
+        </w:rPr>
+      </w:pPr>
+      <w:proofErr w:type="gramStart"/>
+      <w:r>
+        <w:rPr>
+          <w:rFonts w:ascii="Consolas" w:hAnsi="Consolas" w:cs="Consolas"/>
+          <w:b/>
+          <w:bCs/>
+          <w:color w:val="0000FF"/>
+          <w:sz w:val="20"/>
+          <w:szCs w:val="20"/>
+        </w:rPr>
+        <w:lastRenderedPageBreak/>
+        <w:t>namespace</w:t>
+      </w:r>
+      <w:proofErr w:type="gramEnd"/>
+      <w:r>
+        <w:rPr>
+          <w:rFonts w:ascii="Consolas" w:hAnsi="Consolas" w:cs="Consolas"/>
+          <w:b/>
+          <w:bCs/>
+          <w:color w:val="000000"/>
+          <w:sz w:val="20"/>
+          <w:szCs w:val="20"/>
+        </w:rPr>
+        <w:t xml:space="preserve"> </w:t>
+      </w:r>
+      <w:proofErr w:type="spellStart"/>
+      <w:r>
+        <w:rPr>
+          <w:rFonts w:ascii="Consolas" w:hAnsi="Consolas" w:cs="Consolas"/>
+          <w:b/>
+          <w:bCs/>
+          <w:color w:val="000000"/>
+          <w:sz w:val="20"/>
+          <w:szCs w:val="20"/>
+        </w:rPr>
+        <w:t>FacadeDesignPro</w:t>
+      </w:r>
+      <w:proofErr w:type="spellEnd"/>
+      <w:r>
+        <w:rPr>
+          <w:rFonts w:ascii="Consolas" w:hAnsi="Consolas" w:cs="Consolas"/>
+          <w:b/>
+          <w:bCs/>
+          <w:color w:val="000000"/>
+          <w:sz w:val="20"/>
+          <w:szCs w:val="20"/>
+        </w:rPr>
+        <w:t>{</w:t>
+      </w:r>
+    </w:p>
+    <w:p>
+      <w:pPr>
+        <w:autoSpaceDE w:val="0"/>
+        <w:autoSpaceDN w:val="0"/>
+        <w:adjustRightInd w:val="0"/>
+        <w:spacing w:after="0" w:line="240" w:lineRule="auto"/>
+        <w:rPr>
+          <w:rFonts w:ascii="Consolas" w:hAnsi="Consolas" w:cs="Consolas"/>
+          <w:b/>
+          <w:bCs/>
+          <w:color w:val="000000"/>
+          <w:sz w:val="20"/>
+          <w:szCs w:val="20"/>
+        </w:rPr>
+      </w:pPr>
+      <w:r>
+        <w:rPr>
+          <w:rFonts w:ascii="Consolas" w:hAnsi="Consolas" w:cs="Consolas"/>
+          <w:b/>
+          <w:bCs/>
+          <w:color w:val="008000"/>
+          <w:sz w:val="20"/>
+          <w:szCs w:val="20"/>
+        </w:rPr>
+        <w:t xml:space="preserve">//we see that on the </w:t>
+      </w:r>
+      <w:proofErr w:type="spellStart"/>
+      <w:r>
+        <w:rPr>
+          <w:rFonts w:ascii="Consolas" w:hAnsi="Consolas" w:cs="Consolas"/>
+          <w:b/>
+          <w:bCs/>
+          <w:color w:val="008000"/>
+          <w:sz w:val="20"/>
+          <w:szCs w:val="20"/>
+        </w:rPr>
+        <w:t>ShapeMaker</w:t>
+      </w:r>
+      <w:proofErr w:type="spellEnd"/>
+      <w:r>
+        <w:rPr>
+          <w:rFonts w:ascii="Consolas" w:hAnsi="Consolas" w:cs="Consolas"/>
+          <w:b/>
+          <w:bCs/>
+          <w:color w:val="008000"/>
+          <w:sz w:val="20"/>
+          <w:szCs w:val="20"/>
+        </w:rPr>
+        <w:t xml:space="preserve"> class we declare the instance of each terminal class by provide the type of the interface</w:t>
+      </w:r>
+    </w:p>
+    <w:p>
+      <w:pPr>
+        <w:autoSpaceDE w:val="0"/>
+        <w:autoSpaceDN w:val="0"/>
+        <w:adjustRightInd w:val="0"/>
+        <w:spacing w:after="0" w:line="240" w:lineRule="auto"/>
+        <w:rPr>
+          <w:rFonts w:ascii="Consolas" w:hAnsi="Consolas" w:cs="Consolas"/>
+          <w:b/>
+          <w:bCs/>
+          <w:color w:val="000000"/>
+          <w:sz w:val="20"/>
+          <w:szCs w:val="20"/>
+        </w:rPr>
+      </w:pPr>
+      <w:r>
+        <w:rPr>
+          <w:rFonts w:ascii="Consolas" w:hAnsi="Consolas" w:cs="Consolas"/>
+          <w:b/>
+          <w:bCs/>
+          <w:color w:val="008000"/>
+          <w:sz w:val="20"/>
+          <w:szCs w:val="20"/>
+        </w:rPr>
+        <w:t xml:space="preserve">//so the facade design pattern hides the complexity system by provide you the </w:t>
+      </w:r>
+      <w:proofErr w:type="spellStart"/>
+      <w:r>
+        <w:rPr>
+          <w:rFonts w:ascii="Consolas" w:hAnsi="Consolas" w:cs="Consolas"/>
+          <w:b/>
+          <w:bCs/>
+          <w:color w:val="008000"/>
+          <w:sz w:val="20"/>
+          <w:szCs w:val="20"/>
+        </w:rPr>
+        <w:t>ShapeMaker</w:t>
+      </w:r>
+      <w:proofErr w:type="spellEnd"/>
+      <w:r>
+        <w:rPr>
+          <w:rFonts w:ascii="Consolas" w:hAnsi="Consolas" w:cs="Consolas"/>
+          <w:b/>
+          <w:bCs/>
+          <w:color w:val="008000"/>
+          <w:sz w:val="20"/>
+          <w:szCs w:val="20"/>
+        </w:rPr>
+        <w:t xml:space="preserve"> class only</w:t>
+      </w:r>
+    </w:p>
+    <w:p>
+      <w:pPr>
+        <w:autoSpaceDE w:val="0"/>
+        <w:autoSpaceDN w:val="0"/>
+        <w:adjustRightInd w:val="0"/>
+        <w:spacing w:after="0" w:line="240" w:lineRule="auto"/>
+        <w:rPr>
+          <w:rFonts w:ascii="Consolas" w:hAnsi="Consolas" w:cs="Consolas"/>
+          <w:b/>
+          <w:bCs/>
+          <w:color w:val="000000"/>
+          <w:sz w:val="20"/>
+          <w:szCs w:val="20"/>
+        </w:rPr>
+      </w:pPr>
+      <w:proofErr w:type="gramStart"/>
+      <w:r>
+        <w:rPr>
+          <w:rFonts w:ascii="Consolas" w:hAnsi="Consolas" w:cs="Consolas"/>
+          <w:b/>
+          <w:bCs/>
+          <w:color w:val="0000FF"/>
+          <w:sz w:val="20"/>
+          <w:szCs w:val="20"/>
+        </w:rPr>
+        <w:t>public</w:t>
+      </w:r>
+      <w:proofErr w:type="gramEnd"/>
+      <w:r>
+        <w:rPr>
+          <w:rFonts w:ascii="Consolas" w:hAnsi="Consolas" w:cs="Consolas"/>
+          <w:b/>
+          <w:bCs/>
+          <w:color w:val="000000"/>
+          <w:sz w:val="20"/>
+          <w:szCs w:val="20"/>
+        </w:rPr>
+        <w:t xml:space="preserve"> </w:t>
+      </w:r>
+      <w:r>
+        <w:rPr>
+          <w:rFonts w:ascii="Consolas" w:hAnsi="Consolas" w:cs="Consolas"/>
+          <w:b/>
+          <w:bCs/>
+          <w:color w:val="0000FF"/>
+          <w:sz w:val="20"/>
+          <w:szCs w:val="20"/>
+        </w:rPr>
+        <w:t>class</w:t>
+      </w:r>
+      <w:r>
+        <w:rPr>
+          <w:rFonts w:ascii="Consolas" w:hAnsi="Consolas" w:cs="Consolas"/>
+          <w:b/>
+          <w:bCs/>
+          <w:color w:val="000000"/>
+          <w:sz w:val="20"/>
+          <w:szCs w:val="20"/>
+        </w:rPr>
+        <w:t xml:space="preserve"> </w:t>
+      </w:r>
+      <w:proofErr w:type="spellStart"/>
+      <w:r>
+        <w:rPr>
+          <w:rFonts w:ascii="Consolas" w:hAnsi="Consolas" w:cs="Consolas"/>
+          <w:b/>
+          <w:bCs/>
+          <w:color w:val="2B91AF"/>
+          <w:sz w:val="20"/>
+          <w:szCs w:val="20"/>
+        </w:rPr>
+        <w:t>ShapeMaker</w:t>
+      </w:r>
+      <w:proofErr w:type="spellEnd"/>
+      <w:r>
+        <w:rPr>
+          <w:rFonts w:ascii="Consolas" w:hAnsi="Consolas" w:cs="Consolas"/>
+          <w:b/>
+          <w:bCs/>
+          <w:color w:val="000000"/>
+          <w:sz w:val="20"/>
+          <w:szCs w:val="20"/>
+        </w:rPr>
+        <w:t>{</w:t>
+      </w:r>
+    </w:p>
+    <w:p>
+      <w:pPr>
+        <w:autoSpaceDE w:val="0"/>
+        <w:autoSpaceDN w:val="0"/>
+        <w:adjustRightInd w:val="0"/>
+        <w:spacing w:after="0" w:line="240" w:lineRule="auto"/>
+        <w:rPr>
+          <w:rFonts w:ascii="Consolas" w:hAnsi="Consolas" w:cs="Consolas"/>
+          <w:b/>
+          <w:bCs/>
+          <w:color w:val="000000"/>
+          <w:sz w:val="20"/>
+          <w:szCs w:val="20"/>
+        </w:rPr>
+      </w:pPr>
+      <w:proofErr w:type="gramStart"/>
+      <w:r>
+        <w:rPr>
+          <w:rFonts w:ascii="Consolas" w:hAnsi="Consolas" w:cs="Consolas"/>
+          <w:b/>
+          <w:bCs/>
+          <w:color w:val="0000FF"/>
+          <w:sz w:val="20"/>
+          <w:szCs w:val="20"/>
+        </w:rPr>
+        <w:t>private</w:t>
+      </w:r>
+      <w:proofErr w:type="gramEnd"/>
+      <w:r>
+        <w:rPr>
+          <w:rFonts w:ascii="Consolas" w:hAnsi="Consolas" w:cs="Consolas"/>
+          <w:b/>
+          <w:bCs/>
+          <w:color w:val="000000"/>
+          <w:sz w:val="20"/>
+          <w:szCs w:val="20"/>
+        </w:rPr>
+        <w:t xml:space="preserve"> Shape circle;</w:t>
+      </w:r>
+    </w:p>
+    <w:p>
+      <w:pPr>
+        <w:autoSpaceDE w:val="0"/>
+        <w:autoSpaceDN w:val="0"/>
+        <w:adjustRightInd w:val="0"/>
+        <w:spacing w:after="0" w:line="240" w:lineRule="auto"/>
+        <w:rPr>
+          <w:rFonts w:ascii="Consolas" w:hAnsi="Consolas" w:cs="Consolas"/>
+          <w:b/>
+          <w:bCs/>
+          <w:color w:val="000000"/>
+          <w:sz w:val="20"/>
+          <w:szCs w:val="20"/>
+        </w:rPr>
+      </w:pPr>
+      <w:proofErr w:type="gramStart"/>
+      <w:r>
+        <w:rPr>
+          <w:rFonts w:ascii="Consolas" w:hAnsi="Consolas" w:cs="Consolas"/>
+          <w:b/>
+          <w:bCs/>
+          <w:color w:val="0000FF"/>
+          <w:sz w:val="20"/>
+          <w:szCs w:val="20"/>
+        </w:rPr>
+        <w:t>private</w:t>
+      </w:r>
+      <w:proofErr w:type="gramEnd"/>
+      <w:r>
+        <w:rPr>
+          <w:rFonts w:ascii="Consolas" w:hAnsi="Consolas" w:cs="Consolas"/>
+          <w:b/>
+          <w:bCs/>
+          <w:color w:val="000000"/>
+          <w:sz w:val="20"/>
+          <w:szCs w:val="20"/>
+        </w:rPr>
+        <w:t xml:space="preserve"> Shape rectangle;</w:t>
+      </w:r>
+    </w:p>
+    <w:p>
+      <w:pPr>
+        <w:autoSpaceDE w:val="0"/>
+        <w:autoSpaceDN w:val="0"/>
+        <w:adjustRightInd w:val="0"/>
+        <w:spacing w:after="0" w:line="240" w:lineRule="auto"/>
+        <w:rPr>
+          <w:rFonts w:ascii="Consolas" w:hAnsi="Consolas" w:cs="Consolas"/>
+          <w:b/>
+          <w:bCs/>
+          <w:color w:val="000000"/>
+          <w:sz w:val="20"/>
+          <w:szCs w:val="20"/>
+        </w:rPr>
+      </w:pPr>
+      <w:proofErr w:type="gramStart"/>
+      <w:r>
+        <w:rPr>
+          <w:rFonts w:ascii="Consolas" w:hAnsi="Consolas" w:cs="Consolas"/>
+          <w:b/>
+          <w:bCs/>
+          <w:color w:val="0000FF"/>
+          <w:sz w:val="20"/>
+          <w:szCs w:val="20"/>
+        </w:rPr>
+        <w:t>private</w:t>
+      </w:r>
+      <w:proofErr w:type="gramEnd"/>
+      <w:r>
+        <w:rPr>
+          <w:rFonts w:ascii="Consolas" w:hAnsi="Consolas" w:cs="Consolas"/>
+          <w:b/>
+          <w:bCs/>
+          <w:color w:val="000000"/>
+          <w:sz w:val="20"/>
+          <w:szCs w:val="20"/>
+        </w:rPr>
+        <w:t xml:space="preserve"> Shape square;</w:t>
+      </w:r>
+    </w:p>
+    <w:p>
+      <w:pPr>
+        <w:autoSpaceDE w:val="0"/>
+        <w:autoSpaceDN w:val="0"/>
+        <w:adjustRightInd w:val="0"/>
+        <w:spacing w:after="0" w:line="240" w:lineRule="auto"/>
+        <w:rPr>
+          <w:rFonts w:ascii="Consolas" w:hAnsi="Consolas" w:cs="Consolas"/>
+          <w:b/>
+          <w:bCs/>
+          <w:color w:val="000000"/>
+          <w:sz w:val="20"/>
+          <w:szCs w:val="20"/>
+        </w:rPr>
+      </w:pPr>
+    </w:p>
+    <w:p>
+      <w:pPr>
+        <w:autoSpaceDE w:val="0"/>
+        <w:autoSpaceDN w:val="0"/>
+        <w:adjustRightInd w:val="0"/>
+        <w:spacing w:after="0" w:line="240" w:lineRule="auto"/>
+        <w:rPr>
+          <w:rFonts w:ascii="Consolas" w:hAnsi="Consolas" w:cs="Consolas"/>
+          <w:b/>
+          <w:bCs/>
+          <w:color w:val="000000"/>
+          <w:sz w:val="20"/>
+          <w:szCs w:val="20"/>
+        </w:rPr>
+      </w:pPr>
+      <w:proofErr w:type="gramStart"/>
+      <w:r>
+        <w:rPr>
+          <w:rFonts w:ascii="Consolas" w:hAnsi="Consolas" w:cs="Consolas"/>
+          <w:b/>
+          <w:bCs/>
+          <w:color w:val="0000FF"/>
+          <w:sz w:val="20"/>
+          <w:szCs w:val="20"/>
+        </w:rPr>
+        <w:t>public</w:t>
+      </w:r>
+      <w:proofErr w:type="gramEnd"/>
+      <w:r>
+        <w:rPr>
+          <w:rFonts w:ascii="Consolas" w:hAnsi="Consolas" w:cs="Consolas"/>
+          <w:b/>
+          <w:bCs/>
+          <w:color w:val="000000"/>
+          <w:sz w:val="20"/>
+          <w:szCs w:val="20"/>
+        </w:rPr>
+        <w:t xml:space="preserve"> </w:t>
+      </w:r>
+      <w:proofErr w:type="spellStart"/>
+      <w:r>
+        <w:rPr>
+          <w:rFonts w:ascii="Consolas" w:hAnsi="Consolas" w:cs="Consolas"/>
+          <w:b/>
+          <w:bCs/>
+          <w:color w:val="2B91AF"/>
+          <w:sz w:val="20"/>
+          <w:szCs w:val="20"/>
+        </w:rPr>
+        <w:t>ShapeMaker</w:t>
+      </w:r>
+      <w:proofErr w:type="spellEnd"/>
+      <w:r>
+        <w:rPr>
+          <w:rFonts w:ascii="Consolas" w:hAnsi="Consolas" w:cs="Consolas"/>
+          <w:b/>
+          <w:bCs/>
+          <w:color w:val="000000"/>
+          <w:sz w:val="20"/>
+          <w:szCs w:val="20"/>
+        </w:rPr>
+        <w:t>()</w:t>
+      </w:r>
+      <w:r>
+        <w:rPr>
+          <w:rFonts w:ascii="Consolas" w:hAnsi="Consolas" w:cs="Consolas"/>
+          <w:b/>
+          <w:bCs/>
+          <w:color w:val="000000"/>
+          <w:sz w:val="20"/>
+          <w:szCs w:val="20"/>
+        </w:rPr>
+        <w:t>{</w:t>
+      </w:r>
+    </w:p>
+    <w:p>
+      <w:pPr>
+        <w:autoSpaceDE w:val="0"/>
+        <w:autoSpaceDN w:val="0"/>
+        <w:adjustRightInd w:val="0"/>
+        <w:spacing w:after="0" w:line="240" w:lineRule="auto"/>
+        <w:rPr>
+          <w:rFonts w:ascii="Consolas" w:hAnsi="Consolas" w:cs="Consolas"/>
+          <w:b/>
+          <w:bCs/>
+          <w:color w:val="000000"/>
+          <w:sz w:val="20"/>
+          <w:szCs w:val="20"/>
+        </w:rPr>
+      </w:pPr>
+      <w:proofErr w:type="gramStart"/>
+      <w:r>
+        <w:rPr>
+          <w:rFonts w:ascii="Consolas" w:hAnsi="Consolas" w:cs="Consolas"/>
+          <w:b/>
+          <w:bCs/>
+          <w:color w:val="000000"/>
+          <w:sz w:val="20"/>
+          <w:szCs w:val="20"/>
+        </w:rPr>
+        <w:t>circle</w:t>
+      </w:r>
+      <w:proofErr w:type="gramEnd"/>
+      <w:r>
+        <w:rPr>
+          <w:rFonts w:ascii="Consolas" w:hAnsi="Consolas" w:cs="Consolas"/>
+          <w:b/>
+          <w:bCs/>
+          <w:color w:val="000000"/>
+          <w:sz w:val="20"/>
+          <w:szCs w:val="20"/>
+        </w:rPr>
+        <w:t xml:space="preserve"> = </w:t>
+      </w:r>
+      <w:r>
+        <w:rPr>
+          <w:rFonts w:ascii="Consolas" w:hAnsi="Consolas" w:cs="Consolas"/>
+          <w:b/>
+          <w:bCs/>
+          <w:color w:val="0000FF"/>
+          <w:sz w:val="20"/>
+          <w:szCs w:val="20"/>
+        </w:rPr>
+        <w:t>new</w:t>
+      </w:r>
+      <w:r>
+        <w:rPr>
+          <w:rFonts w:ascii="Consolas" w:hAnsi="Consolas" w:cs="Consolas"/>
+          <w:b/>
+          <w:bCs/>
+          <w:color w:val="000000"/>
+          <w:sz w:val="20"/>
+          <w:szCs w:val="20"/>
+        </w:rPr>
+        <w:t xml:space="preserve"> Circle();</w:t>
+      </w:r>
+    </w:p>
+    <w:p>
+      <w:pPr>
+        <w:autoSpaceDE w:val="0"/>
+        <w:autoSpaceDN w:val="0"/>
+        <w:adjustRightInd w:val="0"/>
+        <w:spacing w:after="0" w:line="240" w:lineRule="auto"/>
+        <w:rPr>
+          <w:rFonts w:ascii="Consolas" w:hAnsi="Consolas" w:cs="Consolas"/>
+          <w:b/>
+          <w:bCs/>
+          <w:color w:val="000000"/>
+          <w:sz w:val="20"/>
+          <w:szCs w:val="20"/>
+        </w:rPr>
+      </w:pPr>
+      <w:proofErr w:type="gramStart"/>
+      <w:r>
+        <w:rPr>
+          <w:rFonts w:ascii="Consolas" w:hAnsi="Consolas" w:cs="Consolas"/>
+          <w:b/>
+          <w:bCs/>
+          <w:color w:val="000000"/>
+          <w:sz w:val="20"/>
+          <w:szCs w:val="20"/>
+        </w:rPr>
+        <w:t>rectangle</w:t>
+      </w:r>
+      <w:proofErr w:type="gramEnd"/>
+      <w:r>
+        <w:rPr>
+          <w:rFonts w:ascii="Consolas" w:hAnsi="Consolas" w:cs="Consolas"/>
+          <w:b/>
+          <w:bCs/>
+          <w:color w:val="000000"/>
+          <w:sz w:val="20"/>
+          <w:szCs w:val="20"/>
+        </w:rPr>
+        <w:t xml:space="preserve"> = </w:t>
+      </w:r>
+      <w:r>
+        <w:rPr>
+          <w:rFonts w:ascii="Consolas" w:hAnsi="Consolas" w:cs="Consolas"/>
+          <w:b/>
+          <w:bCs/>
+          <w:color w:val="0000FF"/>
+          <w:sz w:val="20"/>
+          <w:szCs w:val="20"/>
+        </w:rPr>
+        <w:t>new</w:t>
+      </w:r>
+      <w:r>
+        <w:rPr>
+          <w:rFonts w:ascii="Consolas" w:hAnsi="Consolas" w:cs="Consolas"/>
+          <w:b/>
+          <w:bCs/>
+          <w:color w:val="000000"/>
+          <w:sz w:val="20"/>
+          <w:szCs w:val="20"/>
+        </w:rPr>
+        <w:t xml:space="preserve"> Rectangle();</w:t>
+      </w:r>
+    </w:p>
+    <w:p>
+      <w:pPr>
+        <w:autoSpaceDE w:val="0"/>
+        <w:autoSpaceDN w:val="0"/>
+        <w:adjustRightInd w:val="0"/>
+        <w:spacing w:after="0" w:line="240" w:lineRule="auto"/>
+        <w:rPr>
+          <w:rFonts w:ascii="Consolas" w:hAnsi="Consolas" w:cs="Consolas"/>
+          <w:b/>
+          <w:bCs/>
+          <w:color w:val="000000"/>
+          <w:sz w:val="20"/>
+          <w:szCs w:val="20"/>
+        </w:rPr>
+      </w:pPr>
+      <w:proofErr w:type="gramStart"/>
+      <w:r>
+        <w:rPr>
+          <w:rFonts w:ascii="Consolas" w:hAnsi="Consolas" w:cs="Consolas"/>
+          <w:b/>
+          <w:bCs/>
+          <w:color w:val="000000"/>
+          <w:sz w:val="20"/>
+          <w:szCs w:val="20"/>
+        </w:rPr>
+        <w:t>square</w:t>
+      </w:r>
+      <w:proofErr w:type="gramEnd"/>
+      <w:r>
+        <w:rPr>
+          <w:rFonts w:ascii="Consolas" w:hAnsi="Consolas" w:cs="Consolas"/>
+          <w:b/>
+          <w:bCs/>
+          <w:color w:val="000000"/>
+          <w:sz w:val="20"/>
+          <w:szCs w:val="20"/>
+        </w:rPr>
+        <w:t xml:space="preserve"> = </w:t>
+      </w:r>
+      <w:r>
+        <w:rPr>
+          <w:rFonts w:ascii="Consolas" w:hAnsi="Consolas" w:cs="Consolas"/>
+          <w:b/>
+          <w:bCs/>
+          <w:color w:val="0000FF"/>
+          <w:sz w:val="20"/>
+          <w:szCs w:val="20"/>
+        </w:rPr>
+        <w:t>new</w:t>
+      </w:r>
+      <w:r>
+        <w:rPr>
+          <w:rFonts w:ascii="Consolas" w:hAnsi="Consolas" w:cs="Consolas"/>
+          <w:b/>
+          <w:bCs/>
+          <w:color w:val="000000"/>
+          <w:sz w:val="20"/>
+          <w:szCs w:val="20"/>
+        </w:rPr>
+        <w:t xml:space="preserve"> Square();</w:t>
+      </w:r>
+      <w:r>
+        <w:rPr>
+          <w:rFonts w:ascii="Consolas" w:hAnsi="Consolas" w:cs="Consolas"/>
+          <w:b/>
+          <w:bCs/>
+          <w:color w:val="000000"/>
+          <w:sz w:val="20"/>
+          <w:szCs w:val="20"/>
+        </w:rPr>
+        <w:t>}</w:t>
+      </w:r>
+    </w:p>
+    <w:p>
+      <w:pPr>
+        <w:autoSpaceDE w:val="0"/>
+        <w:autoSpaceDN w:val="0"/>
+        <w:adjustRightInd w:val="0"/>
+        <w:spacing w:after="0" w:line="240" w:lineRule="auto"/>
+        <w:rPr>
+          <w:rFonts w:ascii="Consolas" w:hAnsi="Consolas" w:cs="Consolas"/>
+          <w:b/>
+          <w:bCs/>
+          <w:color w:val="000000"/>
+          <w:sz w:val="20"/>
+          <w:szCs w:val="20"/>
+        </w:rPr>
+      </w:pPr>
+    </w:p>
+    <w:p>
+      <w:pPr>
+        <w:autoSpaceDE w:val="0"/>
+        <w:autoSpaceDN w:val="0"/>
+        <w:adjustRightInd w:val="0"/>
+        <w:spacing w:after="0" w:line="240" w:lineRule="auto"/>
+        <w:rPr>
+          <w:rFonts w:ascii="Consolas" w:hAnsi="Consolas" w:cs="Consolas"/>
+          <w:b/>
+          <w:bCs/>
+          <w:color w:val="000000"/>
+          <w:sz w:val="20"/>
+          <w:szCs w:val="20"/>
+        </w:rPr>
+      </w:pPr>
+      <w:proofErr w:type="gramStart"/>
+      <w:r>
+        <w:rPr>
+          <w:rFonts w:ascii="Consolas" w:hAnsi="Consolas" w:cs="Consolas"/>
+          <w:b/>
+          <w:bCs/>
+          <w:color w:val="0000FF"/>
+          <w:sz w:val="20"/>
+          <w:szCs w:val="20"/>
+        </w:rPr>
+        <w:t>public</w:t>
+      </w:r>
+      <w:proofErr w:type="gramEnd"/>
+      <w:r>
+        <w:rPr>
+          <w:rFonts w:ascii="Consolas" w:hAnsi="Consolas" w:cs="Consolas"/>
+          <w:b/>
+          <w:bCs/>
+          <w:color w:val="000000"/>
+          <w:sz w:val="20"/>
+          <w:szCs w:val="20"/>
+        </w:rPr>
+        <w:t xml:space="preserve"> </w:t>
+      </w:r>
+      <w:r>
+        <w:rPr>
+          <w:rFonts w:ascii="Consolas" w:hAnsi="Consolas" w:cs="Consolas"/>
+          <w:b/>
+          <w:bCs/>
+          <w:color w:val="0000FF"/>
+          <w:sz w:val="20"/>
+          <w:szCs w:val="20"/>
+        </w:rPr>
+        <w:t>void</w:t>
+      </w:r>
+      <w:r>
+        <w:rPr>
+          <w:rFonts w:ascii="Consolas" w:hAnsi="Consolas" w:cs="Consolas"/>
+          <w:b/>
+          <w:bCs/>
+          <w:color w:val="000000"/>
+          <w:sz w:val="20"/>
+          <w:szCs w:val="20"/>
+        </w:rPr>
+        <w:t xml:space="preserve"> </w:t>
+      </w:r>
+      <w:proofErr w:type="spellStart"/>
+      <w:r>
+        <w:rPr>
+          <w:rFonts w:ascii="Consolas" w:hAnsi="Consolas" w:cs="Consolas"/>
+          <w:b/>
+          <w:bCs/>
+          <w:color w:val="000000"/>
+          <w:sz w:val="20"/>
+          <w:szCs w:val="20"/>
+        </w:rPr>
+        <w:t>drawCircle</w:t>
+      </w:r>
+      <w:proofErr w:type="spellEnd"/>
+      <w:r>
+        <w:rPr>
+          <w:rFonts w:ascii="Consolas" w:hAnsi="Consolas" w:cs="Consolas"/>
+          <w:b/>
+          <w:bCs/>
+          <w:color w:val="000000"/>
+          <w:sz w:val="20"/>
+          <w:szCs w:val="20"/>
+        </w:rPr>
+        <w:t>(){</w:t>
+      </w:r>
+      <w:proofErr w:type="spellStart"/>
+      <w:r>
+        <w:rPr>
+          <w:rFonts w:ascii="Consolas" w:hAnsi="Consolas" w:cs="Consolas"/>
+          <w:b/>
+          <w:bCs/>
+          <w:color w:val="000000"/>
+          <w:sz w:val="20"/>
+          <w:szCs w:val="20"/>
+        </w:rPr>
+        <w:t>circle.draw</w:t>
+      </w:r>
+      <w:proofErr w:type="spellEnd"/>
+      <w:r>
+        <w:rPr>
+          <w:rFonts w:ascii="Consolas" w:hAnsi="Consolas" w:cs="Consolas"/>
+          <w:b/>
+          <w:bCs/>
+          <w:color w:val="000000"/>
+          <w:sz w:val="20"/>
+          <w:szCs w:val="20"/>
+        </w:rPr>
+        <w:t>();</w:t>
+      </w:r>
+      <w:r>
+        <w:rPr>
+          <w:rFonts w:ascii="Consolas" w:hAnsi="Consolas" w:cs="Consolas"/>
+          <w:b/>
+          <w:bCs/>
+          <w:color w:val="000000"/>
+          <w:sz w:val="20"/>
+          <w:szCs w:val="20"/>
+        </w:rPr>
+        <w:t>}</w:t>
+      </w:r>
+    </w:p>
+    <w:p>
+      <w:pPr>
+        <w:autoSpaceDE w:val="0"/>
+        <w:autoSpaceDN w:val="0"/>
+        <w:adjustRightInd w:val="0"/>
+        <w:spacing w:after="0" w:line="240" w:lineRule="auto"/>
+        <w:rPr>
+          <w:rFonts w:ascii="Consolas" w:hAnsi="Consolas" w:cs="Consolas"/>
+          <w:b/>
+          <w:bCs/>
+          <w:color w:val="000000"/>
+          <w:sz w:val="20"/>
+          <w:szCs w:val="20"/>
+        </w:rPr>
+      </w:pPr>
+      <w:proofErr w:type="gramStart"/>
+      <w:r>
+        <w:rPr>
+          <w:rFonts w:ascii="Consolas" w:hAnsi="Consolas" w:cs="Consolas"/>
+          <w:b/>
+          <w:bCs/>
+          <w:color w:val="0000FF"/>
+          <w:sz w:val="20"/>
+          <w:szCs w:val="20"/>
+        </w:rPr>
+        <w:t>public</w:t>
+      </w:r>
+      <w:proofErr w:type="gramEnd"/>
+      <w:r>
+        <w:rPr>
+          <w:rFonts w:ascii="Consolas" w:hAnsi="Consolas" w:cs="Consolas"/>
+          <w:b/>
+          <w:bCs/>
+          <w:color w:val="000000"/>
+          <w:sz w:val="20"/>
+          <w:szCs w:val="20"/>
+        </w:rPr>
+        <w:t xml:space="preserve"> </w:t>
+      </w:r>
+      <w:r>
+        <w:rPr>
+          <w:rFonts w:ascii="Consolas" w:hAnsi="Consolas" w:cs="Consolas"/>
+          <w:b/>
+          <w:bCs/>
+          <w:color w:val="0000FF"/>
+          <w:sz w:val="20"/>
+          <w:szCs w:val="20"/>
+        </w:rPr>
+        <w:t>void</w:t>
+      </w:r>
+      <w:r>
+        <w:rPr>
+          <w:rFonts w:ascii="Consolas" w:hAnsi="Consolas" w:cs="Consolas"/>
+          <w:b/>
+          <w:bCs/>
+          <w:color w:val="000000"/>
+          <w:sz w:val="20"/>
+          <w:szCs w:val="20"/>
+        </w:rPr>
+        <w:t xml:space="preserve"> </w:t>
+      </w:r>
+      <w:proofErr w:type="spellStart"/>
+      <w:r>
+        <w:rPr>
+          <w:rFonts w:ascii="Consolas" w:hAnsi="Consolas" w:cs="Consolas"/>
+          <w:b/>
+          <w:bCs/>
+          <w:color w:val="000000"/>
+          <w:sz w:val="20"/>
+          <w:szCs w:val="20"/>
+        </w:rPr>
+        <w:t>drawRectangle</w:t>
+      </w:r>
+      <w:proofErr w:type="spellEnd"/>
+      <w:r>
+        <w:rPr>
+          <w:rFonts w:ascii="Consolas" w:hAnsi="Consolas" w:cs="Consolas"/>
+          <w:b/>
+          <w:bCs/>
+          <w:color w:val="000000"/>
+          <w:sz w:val="20"/>
+          <w:szCs w:val="20"/>
+        </w:rPr>
+        <w:t>(){</w:t>
+      </w:r>
+      <w:proofErr w:type="spellStart"/>
+      <w:r>
+        <w:rPr>
+          <w:rFonts w:ascii="Consolas" w:hAnsi="Consolas" w:cs="Consolas"/>
+          <w:b/>
+          <w:bCs/>
+          <w:color w:val="000000"/>
+          <w:sz w:val="20"/>
+          <w:szCs w:val="20"/>
+        </w:rPr>
+        <w:t>rectangle.draw</w:t>
+      </w:r>
+      <w:proofErr w:type="spellEnd"/>
+      <w:r>
+        <w:rPr>
+          <w:rFonts w:ascii="Consolas" w:hAnsi="Consolas" w:cs="Consolas"/>
+          <w:b/>
+          <w:bCs/>
+          <w:color w:val="000000"/>
+          <w:sz w:val="20"/>
+          <w:szCs w:val="20"/>
+        </w:rPr>
+        <w:t>();</w:t>
+      </w:r>
+      <w:r>
+        <w:rPr>
+          <w:rFonts w:ascii="Consolas" w:hAnsi="Consolas" w:cs="Consolas"/>
+          <w:b/>
+          <w:bCs/>
+          <w:color w:val="000000"/>
+          <w:sz w:val="20"/>
+          <w:szCs w:val="20"/>
+        </w:rPr>
+        <w:t>}</w:t>
+      </w:r>
+    </w:p>
+    <w:p>
+      <w:pPr>
+        <w:autoSpaceDE w:val="0"/>
+        <w:autoSpaceDN w:val="0"/>
+        <w:adjustRightInd w:val="0"/>
+        <w:spacing w:after="0" w:line="240" w:lineRule="auto"/>
+        <w:rPr>
+          <w:rFonts w:ascii="Consolas" w:hAnsi="Consolas" w:cs="Consolas"/>
+          <w:b/>
+          <w:bCs/>
+          <w:color w:val="000000"/>
+          <w:sz w:val="20"/>
+          <w:szCs w:val="20"/>
+        </w:rPr>
+      </w:pPr>
+      <w:proofErr w:type="gramStart"/>
+      <w:r>
+        <w:rPr>
+          <w:rFonts w:ascii="Consolas" w:hAnsi="Consolas" w:cs="Consolas"/>
+          <w:b/>
+          <w:bCs/>
+          <w:color w:val="0000FF"/>
+          <w:sz w:val="20"/>
+          <w:szCs w:val="20"/>
+        </w:rPr>
+        <w:t>public</w:t>
+      </w:r>
+      <w:proofErr w:type="gramEnd"/>
+      <w:r>
+        <w:rPr>
+          <w:rFonts w:ascii="Consolas" w:hAnsi="Consolas" w:cs="Consolas"/>
+          <w:b/>
+          <w:bCs/>
+          <w:color w:val="000000"/>
+          <w:sz w:val="20"/>
+          <w:szCs w:val="20"/>
+        </w:rPr>
+        <w:t xml:space="preserve"> </w:t>
+      </w:r>
+      <w:r>
+        <w:rPr>
+          <w:rFonts w:ascii="Consolas" w:hAnsi="Consolas" w:cs="Consolas"/>
+          <w:b/>
+          <w:bCs/>
+          <w:color w:val="0000FF"/>
+          <w:sz w:val="20"/>
+          <w:szCs w:val="20"/>
+        </w:rPr>
+        <w:t>void</w:t>
+      </w:r>
+      <w:r>
+        <w:rPr>
+          <w:rFonts w:ascii="Consolas" w:hAnsi="Consolas" w:cs="Consolas"/>
+          <w:b/>
+          <w:bCs/>
+          <w:color w:val="000000"/>
+          <w:sz w:val="20"/>
+          <w:szCs w:val="20"/>
+        </w:rPr>
+        <w:t xml:space="preserve"> </w:t>
+      </w:r>
+      <w:proofErr w:type="spellStart"/>
+      <w:r>
+        <w:rPr>
+          <w:rFonts w:ascii="Consolas" w:hAnsi="Consolas" w:cs="Consolas"/>
+          <w:b/>
+          <w:bCs/>
+          <w:color w:val="000000"/>
+          <w:sz w:val="20"/>
+          <w:szCs w:val="20"/>
+        </w:rPr>
+        <w:t>drawSquare</w:t>
+      </w:r>
+      <w:proofErr w:type="spellEnd"/>
+      <w:r>
+        <w:rPr>
+          <w:rFonts w:ascii="Consolas" w:hAnsi="Consolas" w:cs="Consolas"/>
+          <w:b/>
+          <w:bCs/>
+          <w:color w:val="000000"/>
+          <w:sz w:val="20"/>
+          <w:szCs w:val="20"/>
+        </w:rPr>
+        <w:t>(){</w:t>
+      </w:r>
+      <w:proofErr w:type="spellStart"/>
+      <w:r>
+        <w:rPr>
+          <w:rFonts w:ascii="Consolas" w:hAnsi="Consolas" w:cs="Consolas"/>
+          <w:b/>
+          <w:bCs/>
+          <w:color w:val="000000"/>
+          <w:sz w:val="20"/>
+          <w:szCs w:val="20"/>
+        </w:rPr>
+        <w:t>square.draw</w:t>
+      </w:r>
+      <w:proofErr w:type="spellEnd"/>
+      <w:r>
+        <w:rPr>
+          <w:rFonts w:ascii="Consolas" w:hAnsi="Consolas" w:cs="Consolas"/>
+          <w:b/>
+          <w:bCs/>
+          <w:color w:val="000000"/>
+          <w:sz w:val="20"/>
+          <w:szCs w:val="20"/>
+        </w:rPr>
+        <w:t>();}}</w:t>
+      </w:r>
+      <w:r>
+        <w:rPr>
+          <w:rFonts w:ascii="Consolas" w:hAnsi="Consolas" w:cs="Consolas"/>
+          <w:b/>
+          <w:bCs/>
+          <w:color w:val="000000"/>
+          <w:sz w:val="20"/>
+          <w:szCs w:val="20"/>
+        </w:rPr>
+        <w:t>}</w:t>
+      </w:r>
+    </w:p>
+    <w:p>
+      <w:pPr>
+        <w:rPr>
+          <w:rFonts w:asciiTheme="minorBidi" w:hAnsiTheme="minorBidi"/>
+          <w:b/>
+          <w:bCs/>
+        </w:rPr>
+      </w:pPr>
+    </w:p>
+    <w:p>
+      <w:pPr>
+        <w:rPr>
+          <w:rFonts w:asciiTheme="minorBidi" w:hAnsiTheme="minorBidi"/>
+          <w:b/>
+          <w:bCs/>
+        </w:rPr>
+      </w:pPr>
+    </w:p>
+    <w:p>
+      <w:pPr>
+        <w:autoSpaceDE w:val="0"/>
+        <w:autoSpaceDN w:val="0"/>
+        <w:adjustRightInd w:val="0"/>
+        <w:spacing w:after="0" w:line="240" w:lineRule="auto"/>
+        <w:rPr>
+          <w:rFonts w:asciiTheme="minorBidi" w:hAnsiTheme="minorBidi"/>
+          <w:b/>
+          <w:bCs/>
+          <w:color w:val="000000"/>
+          <w:sz w:val="20"/>
+          <w:szCs w:val="20"/>
+        </w:rPr>
+      </w:pPr>
+      <w:proofErr w:type="gramStart"/>
+      <w:r>
+        <w:rPr>
+          <w:rFonts w:asciiTheme="minorBidi" w:hAnsiTheme="minorBidi"/>
+          <w:b/>
+          <w:bCs/>
+          <w:color w:val="0000FF"/>
+          <w:sz w:val="20"/>
+          <w:szCs w:val="20"/>
+        </w:rPr>
+        <w:t>using</w:t>
+      </w:r>
+      <w:proofErr w:type="gramEnd"/>
+      <w:r>
+        <w:rPr>
+          <w:rFonts w:asciiTheme="minorBidi" w:hAnsiTheme="minorBidi"/>
+          <w:b/>
+          <w:bCs/>
+          <w:color w:val="000000"/>
+          <w:sz w:val="20"/>
+          <w:szCs w:val="20"/>
+        </w:rPr>
+        <w:t xml:space="preserve"> </w:t>
+      </w:r>
+      <w:proofErr w:type="spellStart"/>
+      <w:r>
+        <w:rPr>
+          <w:rFonts w:asciiTheme="minorBidi" w:hAnsiTheme="minorBidi"/>
+          <w:b/>
+          <w:bCs/>
+          <w:color w:val="000000"/>
+          <w:sz w:val="20"/>
+          <w:szCs w:val="20"/>
+        </w:rPr>
+        <w:t>FacadeDesignPro.DotNetDesignPatternDemos.Structural.Facade</w:t>
+      </w:r>
+      <w:proofErr w:type="spellEnd"/>
+      <w:r>
+        <w:rPr>
+          <w:rFonts w:asciiTheme="minorBidi" w:hAnsiTheme="minorBidi"/>
+          <w:b/>
+          <w:bCs/>
+          <w:color w:val="000000"/>
+          <w:sz w:val="20"/>
+          <w:szCs w:val="20"/>
+        </w:rPr>
+        <w:t>;</w:t>
+      </w:r>
+    </w:p>
+    <w:p>
+      <w:pPr>
+        <w:autoSpaceDE w:val="0"/>
+        <w:autoSpaceDN w:val="0"/>
+        <w:adjustRightInd w:val="0"/>
+        <w:spacing w:after="0" w:line="240" w:lineRule="auto"/>
+        <w:rPr>
+          <w:rFonts w:asciiTheme="minorBidi" w:hAnsiTheme="minorBidi"/>
+          <w:b/>
+          <w:bCs/>
+          <w:color w:val="000000"/>
+          <w:sz w:val="20"/>
+          <w:szCs w:val="20"/>
+        </w:rPr>
+      </w:pPr>
+      <w:proofErr w:type="gramStart"/>
+      <w:r>
+        <w:rPr>
+          <w:rFonts w:asciiTheme="minorBidi" w:hAnsiTheme="minorBidi"/>
+          <w:b/>
+          <w:bCs/>
+          <w:color w:val="0000FF"/>
+          <w:sz w:val="20"/>
+          <w:szCs w:val="20"/>
+        </w:rPr>
+        <w:t>using</w:t>
+      </w:r>
+      <w:proofErr w:type="gramEnd"/>
+      <w:r>
+        <w:rPr>
+          <w:rFonts w:asciiTheme="minorBidi" w:hAnsiTheme="minorBidi"/>
+          <w:b/>
+          <w:bCs/>
+          <w:color w:val="000000"/>
+          <w:sz w:val="20"/>
+          <w:szCs w:val="20"/>
+        </w:rPr>
+        <w:t xml:space="preserve"> System;</w:t>
+      </w:r>
+    </w:p>
+    <w:p>
+      <w:pPr>
+        <w:autoSpaceDE w:val="0"/>
+        <w:autoSpaceDN w:val="0"/>
+        <w:adjustRightInd w:val="0"/>
+        <w:spacing w:after="0" w:line="240" w:lineRule="auto"/>
+        <w:rPr>
+          <w:rFonts w:asciiTheme="minorBidi" w:hAnsiTheme="minorBidi"/>
+          <w:b/>
+          <w:bCs/>
+          <w:color w:val="000000"/>
+          <w:sz w:val="20"/>
+          <w:szCs w:val="20"/>
+        </w:rPr>
+      </w:pPr>
+    </w:p>
+    <w:p>
+      <w:pPr>
+        <w:autoSpaceDE w:val="0"/>
+        <w:autoSpaceDN w:val="0"/>
+        <w:adjustRightInd w:val="0"/>
+        <w:spacing w:after="0" w:line="240" w:lineRule="auto"/>
+        <w:rPr>
+          <w:rFonts w:asciiTheme="minorBidi" w:hAnsiTheme="minorBidi"/>
+          <w:b/>
+          <w:bCs/>
+          <w:color w:val="000000"/>
+          <w:sz w:val="20"/>
+          <w:szCs w:val="20"/>
+        </w:rPr>
+      </w:pPr>
+      <w:proofErr w:type="gramStart"/>
+      <w:r>
+        <w:rPr>
+          <w:rFonts w:asciiTheme="minorBidi" w:hAnsiTheme="minorBidi"/>
+          <w:b/>
+          <w:bCs/>
+          <w:color w:val="0000FF"/>
+          <w:sz w:val="20"/>
+          <w:szCs w:val="20"/>
+        </w:rPr>
+        <w:t>namespace</w:t>
+      </w:r>
+      <w:proofErr w:type="gramEnd"/>
+      <w:r>
+        <w:rPr>
+          <w:rFonts w:asciiTheme="minorBidi" w:hAnsiTheme="minorBidi"/>
+          <w:b/>
+          <w:bCs/>
+          <w:color w:val="000000"/>
+          <w:sz w:val="20"/>
+          <w:szCs w:val="20"/>
+        </w:rPr>
+        <w:t xml:space="preserve"> </w:t>
+      </w:r>
+      <w:proofErr w:type="spellStart"/>
+      <w:r>
+        <w:rPr>
+          <w:rFonts w:asciiTheme="minorBidi" w:hAnsiTheme="minorBidi"/>
+          <w:b/>
+          <w:bCs/>
+          <w:color w:val="000000"/>
+          <w:sz w:val="20"/>
+          <w:szCs w:val="20"/>
+        </w:rPr>
+        <w:t>FacadeDesi</w:t>
+      </w:r>
+      <w:r>
+        <w:rPr>
+          <w:rFonts w:asciiTheme="minorBidi" w:hAnsiTheme="minorBidi"/>
+          <w:b/>
+          <w:bCs/>
+          <w:color w:val="000000"/>
+          <w:sz w:val="20"/>
+          <w:szCs w:val="20"/>
+        </w:rPr>
+        <w:t>gnPro</w:t>
+      </w:r>
+      <w:proofErr w:type="spellEnd"/>
+      <w:r>
+        <w:rPr>
+          <w:rFonts w:asciiTheme="minorBidi" w:hAnsiTheme="minorBidi"/>
+          <w:b/>
+          <w:bCs/>
+          <w:color w:val="000000"/>
+          <w:sz w:val="20"/>
+          <w:szCs w:val="20"/>
+        </w:rPr>
+        <w:t>{</w:t>
+      </w:r>
+    </w:p>
+    <w:p>
+      <w:pPr>
+        <w:autoSpaceDE w:val="0"/>
+        <w:autoSpaceDN w:val="0"/>
+        <w:adjustRightInd w:val="0"/>
+        <w:spacing w:after="0" w:line="240" w:lineRule="auto"/>
+        <w:rPr>
+          <w:rFonts w:asciiTheme="minorBidi" w:hAnsiTheme="minorBidi"/>
+          <w:b/>
+          <w:bCs/>
+          <w:color w:val="000000"/>
+          <w:sz w:val="20"/>
+          <w:szCs w:val="20"/>
+        </w:rPr>
+      </w:pPr>
+      <w:proofErr w:type="gramStart"/>
+      <w:r>
+        <w:rPr>
+          <w:rFonts w:asciiTheme="minorBidi" w:hAnsiTheme="minorBidi"/>
+          <w:b/>
+          <w:bCs/>
+          <w:color w:val="0000FF"/>
+          <w:sz w:val="20"/>
+          <w:szCs w:val="20"/>
+        </w:rPr>
+        <w:t>class</w:t>
+      </w:r>
+      <w:proofErr w:type="gramEnd"/>
+      <w:r>
+        <w:rPr>
+          <w:rFonts w:asciiTheme="minorBidi" w:hAnsiTheme="minorBidi"/>
+          <w:b/>
+          <w:bCs/>
+          <w:color w:val="000000"/>
+          <w:sz w:val="20"/>
+          <w:szCs w:val="20"/>
+        </w:rPr>
+        <w:t xml:space="preserve"> </w:t>
+      </w:r>
+      <w:r>
+        <w:rPr>
+          <w:rFonts w:asciiTheme="minorBidi" w:hAnsiTheme="minorBidi"/>
+          <w:b/>
+          <w:bCs/>
+          <w:color w:val="2B91AF"/>
+          <w:sz w:val="20"/>
+          <w:szCs w:val="20"/>
+        </w:rPr>
+        <w:t>Program</w:t>
+      </w:r>
+      <w:r>
+        <w:rPr>
+          <w:rFonts w:asciiTheme="minorBidi" w:hAnsiTheme="minorBidi"/>
+          <w:b/>
+          <w:bCs/>
+          <w:color w:val="000000"/>
+          <w:sz w:val="20"/>
+          <w:szCs w:val="20"/>
+        </w:rPr>
+        <w:t>{</w:t>
+      </w:r>
+    </w:p>
+    <w:p>
+      <w:pPr>
+        <w:autoSpaceDE w:val="0"/>
+        <w:autoSpaceDN w:val="0"/>
+        <w:adjustRightInd w:val="0"/>
+        <w:spacing w:after="0" w:line="240" w:lineRule="auto"/>
+        <w:rPr>
+          <w:rFonts w:asciiTheme="minorBidi" w:hAnsiTheme="minorBidi"/>
+          <w:b/>
+          <w:bCs/>
+          <w:color w:val="000000"/>
+          <w:sz w:val="20"/>
+          <w:szCs w:val="20"/>
+        </w:rPr>
+      </w:pPr>
+      <w:proofErr w:type="gramStart"/>
+      <w:r>
+        <w:rPr>
+          <w:rFonts w:asciiTheme="minorBidi" w:hAnsiTheme="minorBidi"/>
+          <w:b/>
+          <w:bCs/>
+          <w:color w:val="0000FF"/>
+          <w:sz w:val="20"/>
+          <w:szCs w:val="20"/>
+        </w:rPr>
+        <w:t>public</w:t>
+      </w:r>
+      <w:proofErr w:type="gramEnd"/>
+      <w:r>
+        <w:rPr>
+          <w:rFonts w:asciiTheme="minorBidi" w:hAnsiTheme="minorBidi"/>
+          <w:b/>
+          <w:bCs/>
+          <w:color w:val="000000"/>
+          <w:sz w:val="20"/>
+          <w:szCs w:val="20"/>
+        </w:rPr>
+        <w:t xml:space="preserve"> </w:t>
+      </w:r>
+      <w:r>
+        <w:rPr>
+          <w:rFonts w:asciiTheme="minorBidi" w:hAnsiTheme="minorBidi"/>
+          <w:b/>
+          <w:bCs/>
+          <w:color w:val="0000FF"/>
+          <w:sz w:val="20"/>
+          <w:szCs w:val="20"/>
+        </w:rPr>
+        <w:t>static</w:t>
+      </w:r>
+      <w:r>
+        <w:rPr>
+          <w:rFonts w:asciiTheme="minorBidi" w:hAnsiTheme="minorBidi"/>
+          <w:b/>
+          <w:bCs/>
+          <w:color w:val="000000"/>
+          <w:sz w:val="20"/>
+          <w:szCs w:val="20"/>
+        </w:rPr>
+        <w:t xml:space="preserve"> </w:t>
+      </w:r>
+      <w:r>
+        <w:rPr>
+          <w:rFonts w:asciiTheme="minorBidi" w:hAnsiTheme="minorBidi"/>
+          <w:b/>
+          <w:bCs/>
+          <w:color w:val="0000FF"/>
+          <w:sz w:val="20"/>
+          <w:szCs w:val="20"/>
+        </w:rPr>
+        <w:t>void</w:t>
+      </w:r>
+      <w:r>
+        <w:rPr>
+          <w:rFonts w:asciiTheme="minorBidi" w:hAnsiTheme="minorBidi"/>
+          <w:b/>
+          <w:bCs/>
+          <w:color w:val="000000"/>
+          <w:sz w:val="20"/>
+          <w:szCs w:val="20"/>
+        </w:rPr>
+        <w:t xml:space="preserve"> Main(String[] </w:t>
+      </w:r>
+      <w:proofErr w:type="spellStart"/>
+      <w:r>
+        <w:rPr>
+          <w:rFonts w:asciiTheme="minorBidi" w:hAnsiTheme="minorBidi"/>
+          <w:b/>
+          <w:bCs/>
+          <w:color w:val="000000"/>
+          <w:sz w:val="20"/>
+          <w:szCs w:val="20"/>
+        </w:rPr>
+        <w:t>args</w:t>
+      </w:r>
+      <w:proofErr w:type="spellEnd"/>
+      <w:r>
+        <w:rPr>
+          <w:rFonts w:asciiTheme="minorBidi" w:hAnsiTheme="minorBidi"/>
+          <w:b/>
+          <w:bCs/>
+          <w:color w:val="000000"/>
+          <w:sz w:val="20"/>
+          <w:szCs w:val="20"/>
+        </w:rPr>
+        <w:t>)</w:t>
+      </w:r>
+      <w:r>
+        <w:rPr>
+          <w:rFonts w:asciiTheme="minorBidi" w:hAnsiTheme="minorBidi"/>
+          <w:b/>
+          <w:bCs/>
+          <w:color w:val="000000"/>
+          <w:sz w:val="20"/>
+          <w:szCs w:val="20"/>
+        </w:rPr>
+        <w:t>{</w:t>
+      </w:r>
+    </w:p>
+    <w:p>
+      <w:pPr>
+        <w:autoSpaceDE w:val="0"/>
+        <w:autoSpaceDN w:val="0"/>
+        <w:adjustRightInd w:val="0"/>
+        <w:spacing w:after="0" w:line="240" w:lineRule="auto"/>
+        <w:rPr>
+          <w:rFonts w:asciiTheme="minorBidi" w:hAnsiTheme="minorBidi"/>
+          <w:b/>
+          <w:bCs/>
+          <w:color w:val="000000"/>
+          <w:sz w:val="20"/>
+          <w:szCs w:val="20"/>
+        </w:rPr>
+      </w:pPr>
+      <w:proofErr w:type="spellStart"/>
+      <w:r>
+        <w:rPr>
+          <w:rFonts w:asciiTheme="minorBidi" w:hAnsiTheme="minorBidi"/>
+          <w:b/>
+          <w:bCs/>
+          <w:color w:val="000000"/>
+          <w:sz w:val="20"/>
+          <w:szCs w:val="20"/>
+        </w:rPr>
+        <w:t>ShapeMaker</w:t>
+      </w:r>
+      <w:proofErr w:type="spellEnd"/>
+      <w:r>
+        <w:rPr>
+          <w:rFonts w:asciiTheme="minorBidi" w:hAnsiTheme="minorBidi"/>
+          <w:b/>
+          <w:bCs/>
+          <w:color w:val="000000"/>
+          <w:sz w:val="20"/>
+          <w:szCs w:val="20"/>
+        </w:rPr>
+        <w:t xml:space="preserve"> </w:t>
+      </w:r>
+      <w:proofErr w:type="spellStart"/>
+      <w:r>
+        <w:rPr>
+          <w:rFonts w:asciiTheme="minorBidi" w:hAnsiTheme="minorBidi"/>
+          <w:b/>
+          <w:bCs/>
+          <w:color w:val="000000"/>
+          <w:sz w:val="20"/>
+          <w:szCs w:val="20"/>
+        </w:rPr>
+        <w:t>shapeMaker</w:t>
+      </w:r>
+      <w:proofErr w:type="spellEnd"/>
+      <w:r>
+        <w:rPr>
+          <w:rFonts w:asciiTheme="minorBidi" w:hAnsiTheme="minorBidi"/>
+          <w:b/>
+          <w:bCs/>
+          <w:color w:val="000000"/>
+          <w:sz w:val="20"/>
+          <w:szCs w:val="20"/>
+        </w:rPr>
+        <w:t xml:space="preserve"> = </w:t>
+      </w:r>
+      <w:r>
+        <w:rPr>
+          <w:rFonts w:asciiTheme="minorBidi" w:hAnsiTheme="minorBidi"/>
+          <w:b/>
+          <w:bCs/>
+          <w:color w:val="0000FF"/>
+          <w:sz w:val="20"/>
+          <w:szCs w:val="20"/>
+        </w:rPr>
+        <w:t>new</w:t>
+      </w:r>
+      <w:r>
+        <w:rPr>
+          <w:rFonts w:asciiTheme="minorBidi" w:hAnsiTheme="minorBidi"/>
+          <w:b/>
+          <w:bCs/>
+          <w:color w:val="000000"/>
+          <w:sz w:val="20"/>
+          <w:szCs w:val="20"/>
+        </w:rPr>
+        <w:t xml:space="preserve"> </w:t>
+      </w:r>
+      <w:proofErr w:type="spellStart"/>
+      <w:proofErr w:type="gramStart"/>
+      <w:r>
+        <w:rPr>
+          <w:rFonts w:asciiTheme="minorBidi" w:hAnsiTheme="minorBidi"/>
+          <w:b/>
+          <w:bCs/>
+          <w:color w:val="000000"/>
+          <w:sz w:val="20"/>
+          <w:szCs w:val="20"/>
+        </w:rPr>
+        <w:t>ShapeMaker</w:t>
+      </w:r>
+      <w:proofErr w:type="spellEnd"/>
+      <w:r>
+        <w:rPr>
+          <w:rFonts w:asciiTheme="minorBidi" w:hAnsiTheme="minorBidi"/>
+          <w:b/>
+          <w:bCs/>
+          <w:color w:val="000000"/>
+          <w:sz w:val="20"/>
+          <w:szCs w:val="20"/>
+        </w:rPr>
+        <w:t>(</w:t>
+      </w:r>
+      <w:proofErr w:type="gramEnd"/>
+      <w:r>
+        <w:rPr>
+          <w:rFonts w:asciiTheme="minorBidi" w:hAnsiTheme="minorBidi"/>
+          <w:b/>
+          <w:bCs/>
+          <w:color w:val="000000"/>
+          <w:sz w:val="20"/>
+          <w:szCs w:val="20"/>
+        </w:rPr>
+        <w:t>);</w:t>
+      </w:r>
+    </w:p>
+    <w:p>
+      <w:pPr>
+        <w:autoSpaceDE w:val="0"/>
+        <w:autoSpaceDN w:val="0"/>
+        <w:adjustRightInd w:val="0"/>
+        <w:spacing w:after="0" w:line="240" w:lineRule="auto"/>
+        <w:rPr>
+          <w:rFonts w:asciiTheme="minorBidi" w:hAnsiTheme="minorBidi"/>
+          <w:b/>
+          <w:bCs/>
+          <w:color w:val="00B050"/>
+          <w:sz w:val="20"/>
+          <w:szCs w:val="20"/>
+        </w:rPr>
+      </w:pPr>
+      <w:r>
+        <w:rPr>
+          <w:rFonts w:asciiTheme="minorBidi" w:hAnsiTheme="minorBidi"/>
+          <w:b/>
+          <w:bCs/>
+          <w:color w:val="00B050"/>
+          <w:sz w:val="20"/>
+          <w:szCs w:val="20"/>
+        </w:rPr>
+        <w:t xml:space="preserve">//we see that once initialize the </w:t>
+      </w:r>
+      <w:proofErr w:type="spellStart"/>
+      <w:r>
+        <w:rPr>
+          <w:rFonts w:asciiTheme="minorBidi" w:hAnsiTheme="minorBidi"/>
+          <w:b/>
+          <w:bCs/>
+          <w:color w:val="00B050"/>
+          <w:sz w:val="20"/>
+          <w:szCs w:val="20"/>
+        </w:rPr>
+        <w:t>ShapeMaker</w:t>
+      </w:r>
+      <w:proofErr w:type="spellEnd"/>
+      <w:r>
+        <w:rPr>
+          <w:rFonts w:asciiTheme="minorBidi" w:hAnsiTheme="minorBidi"/>
+          <w:b/>
+          <w:bCs/>
+          <w:color w:val="00B050"/>
+          <w:sz w:val="20"/>
+          <w:szCs w:val="20"/>
+        </w:rPr>
+        <w:t xml:space="preserve"> it will create instance of all the terminal class and </w:t>
+      </w:r>
+      <w:r>
+        <w:rPr>
+          <w:rFonts w:asciiTheme="minorBidi" w:hAnsiTheme="minorBidi"/>
+          <w:b/>
+          <w:bCs/>
+          <w:color w:val="00B050"/>
+          <w:sz w:val="20"/>
+          <w:szCs w:val="20"/>
+        </w:rPr>
+        <w:t>//</w:t>
+      </w:r>
+      <w:r>
+        <w:rPr>
+          <w:rFonts w:asciiTheme="minorBidi" w:hAnsiTheme="minorBidi"/>
+          <w:b/>
+          <w:bCs/>
+          <w:color w:val="00B050"/>
+          <w:sz w:val="20"/>
+          <w:szCs w:val="20"/>
+        </w:rPr>
+        <w:t>internally can access to the implementation to the target sub classes</w:t>
+      </w:r>
+    </w:p>
+    <w:p>
+      <w:pPr>
+        <w:autoSpaceDE w:val="0"/>
+        <w:autoSpaceDN w:val="0"/>
+        <w:adjustRightInd w:val="0"/>
+        <w:spacing w:after="0" w:line="240" w:lineRule="auto"/>
+        <w:rPr>
+          <w:rFonts w:asciiTheme="minorBidi" w:hAnsiTheme="minorBidi"/>
+          <w:b/>
+          <w:bCs/>
+          <w:color w:val="000000"/>
+          <w:sz w:val="20"/>
+          <w:szCs w:val="20"/>
+        </w:rPr>
+      </w:pPr>
+      <w:proofErr w:type="spellStart"/>
+      <w:proofErr w:type="gramStart"/>
+      <w:r>
+        <w:rPr>
+          <w:rFonts w:asciiTheme="minorBidi" w:hAnsiTheme="minorBidi"/>
+          <w:b/>
+          <w:bCs/>
+          <w:color w:val="000000"/>
+          <w:sz w:val="20"/>
+          <w:szCs w:val="20"/>
+        </w:rPr>
+        <w:t>shapeMaker.drawCircle</w:t>
+      </w:r>
+      <w:proofErr w:type="spellEnd"/>
+      <w:r>
+        <w:rPr>
+          <w:rFonts w:asciiTheme="minorBidi" w:hAnsiTheme="minorBidi"/>
+          <w:b/>
+          <w:bCs/>
+          <w:color w:val="000000"/>
+          <w:sz w:val="20"/>
+          <w:szCs w:val="20"/>
+        </w:rPr>
+        <w:t>(</w:t>
+      </w:r>
+      <w:proofErr w:type="gramEnd"/>
+      <w:r>
+        <w:rPr>
+          <w:rFonts w:asciiTheme="minorBidi" w:hAnsiTheme="minorBidi"/>
+          <w:b/>
+          <w:bCs/>
+          <w:color w:val="000000"/>
+          <w:sz w:val="20"/>
+          <w:szCs w:val="20"/>
+        </w:rPr>
+        <w:t>);</w:t>
+      </w:r>
+    </w:p>
+    <w:p>
+      <w:pPr>
+        <w:autoSpaceDE w:val="0"/>
+        <w:autoSpaceDN w:val="0"/>
+        <w:adjustRightInd w:val="0"/>
+        <w:spacing w:after="0" w:line="240" w:lineRule="auto"/>
+        <w:rPr>
+          <w:rFonts w:asciiTheme="minorBidi" w:hAnsiTheme="minorBidi"/>
+          <w:b/>
+          <w:bCs/>
+          <w:color w:val="000000"/>
+          <w:sz w:val="20"/>
+          <w:szCs w:val="20"/>
+        </w:rPr>
+      </w:pPr>
+      <w:proofErr w:type="spellStart"/>
+      <w:proofErr w:type="gramStart"/>
+      <w:r>
+        <w:rPr>
+          <w:rFonts w:asciiTheme="minorBidi" w:hAnsiTheme="minorBidi"/>
+          <w:b/>
+          <w:bCs/>
+          <w:color w:val="000000"/>
+          <w:sz w:val="20"/>
+          <w:szCs w:val="20"/>
+        </w:rPr>
+        <w:t>shapeMaker.drawRectangle</w:t>
+      </w:r>
+      <w:proofErr w:type="spellEnd"/>
+      <w:r>
+        <w:rPr>
+          <w:rFonts w:asciiTheme="minorBidi" w:hAnsiTheme="minorBidi"/>
+          <w:b/>
+          <w:bCs/>
+          <w:color w:val="000000"/>
+          <w:sz w:val="20"/>
+          <w:szCs w:val="20"/>
+        </w:rPr>
+        <w:t>(</w:t>
+      </w:r>
+      <w:proofErr w:type="gramEnd"/>
+      <w:r>
+        <w:rPr>
+          <w:rFonts w:asciiTheme="minorBidi" w:hAnsiTheme="minorBidi"/>
+          <w:b/>
+          <w:bCs/>
+          <w:color w:val="000000"/>
+          <w:sz w:val="20"/>
+          <w:szCs w:val="20"/>
+        </w:rPr>
+        <w:t>);</w:t>
+      </w:r>
+    </w:p>
+    <w:p>
+      <w:pPr>
+        <w:autoSpaceDE w:val="0"/>
+        <w:autoSpaceDN w:val="0"/>
+        <w:adjustRightInd w:val="0"/>
+        <w:spacing w:after="0" w:line="240" w:lineRule="auto"/>
+        <w:rPr>
+          <w:rFonts w:asciiTheme="minorBidi" w:hAnsiTheme="minorBidi"/>
+          <w:b/>
+          <w:bCs/>
+          <w:color w:val="000000"/>
+          <w:sz w:val="20"/>
+          <w:szCs w:val="20"/>
+        </w:rPr>
+      </w:pPr>
+      <w:proofErr w:type="spellStart"/>
+      <w:proofErr w:type="gramStart"/>
+      <w:r>
+        <w:rPr>
+          <w:rFonts w:asciiTheme="minorBidi" w:hAnsiTheme="minorBidi"/>
+          <w:b/>
+          <w:bCs/>
+          <w:color w:val="000000"/>
+          <w:sz w:val="20"/>
+          <w:szCs w:val="20"/>
+        </w:rPr>
+        <w:t>shapeMaker.drawSquare</w:t>
+      </w:r>
+      <w:proofErr w:type="spellEnd"/>
+      <w:r>
+        <w:rPr>
+          <w:rFonts w:asciiTheme="minorBidi" w:hAnsiTheme="minorBidi"/>
+          <w:b/>
+          <w:bCs/>
+          <w:color w:val="000000"/>
+          <w:sz w:val="20"/>
+          <w:szCs w:val="20"/>
+        </w:rPr>
+        <w:t>(</w:t>
+      </w:r>
+      <w:proofErr w:type="gramEnd"/>
+      <w:r>
+        <w:rPr>
+          <w:rFonts w:asciiTheme="minorBidi" w:hAnsiTheme="minorBidi"/>
+          <w:b/>
+          <w:bCs/>
+          <w:color w:val="000000"/>
+          <w:sz w:val="20"/>
+          <w:szCs w:val="20"/>
+        </w:rPr>
+        <w:t>);}}</w:t>
+      </w:r>
+      <w:r>
+        <w:rPr>
+          <w:rFonts w:asciiTheme="minorBidi" w:hAnsiTheme="minorBidi"/>
+          <w:b/>
+          <w:bCs/>
+          <w:color w:val="000000"/>
+          <w:sz w:val="20"/>
+          <w:szCs w:val="20"/>
+        </w:rPr>
+        <w:t>}</w:t>
+      </w:r>
     </w:p>
     <w:p>
       <w:pPr>

</xml_diff>